<commit_message>
SDD and SRS ver 0.21
Remove some URS and other document
</commit_message>
<xml_diff>
--- a/progress1/DCSS-SDD-ver 0.2.docx
+++ b/progress1/DCSS-SDD-ver 0.2.docx
@@ -1,6 +1,6 @@
 
 <file path=word/document.xml><?xml version="1.0" encoding="utf-8"?>
-<w:document xmlns:wpc="http://schemas.microsoft.com/office/word/2010/wordprocessingCanvas" xmlns:mo="http://schemas.microsoft.com/office/mac/office/2008/main" xmlns:mc="http://schemas.openxmlformats.org/markup-compatibility/2006" xmlns:mv="urn:schemas-microsoft-com:mac:vml" xmlns:o="urn:schemas-microsoft-com:office:office" xmlns:r="http://schemas.openxmlformats.org/officeDocument/2006/relationships" xmlns:m="http://schemas.openxmlformats.org/officeDocument/2006/math" xmlns:v="urn:schemas-microsoft-com:vml" xmlns:wp14="http://schemas.microsoft.com/office/word/2010/wordprocessingDrawing" xmlns:wp="http://schemas.openxmlformats.org/drawingml/2006/wordprocessingDrawing" xmlns:w10="urn:schemas-microsoft-com:office:word" xmlns:w="http://schemas.openxmlformats.org/wordprocessingml/2006/main" xmlns:w14="http://schemas.microsoft.com/office/word/2010/wordml" xmlns:wpg="http://schemas.microsoft.com/office/word/2010/wordprocessingGroup" xmlns:wpi="http://schemas.microsoft.com/office/word/2010/wordprocessingInk" xmlns:wne="http://schemas.microsoft.com/office/word/2006/wordml" xmlns:wps="http://schemas.microsoft.com/office/word/2010/wordprocessingShape" mc:Ignorable="w14 wp14">
+<w:document xmlns:wpc="http://schemas.microsoft.com/office/word/2010/wordprocessingCanvas" xmlns:mc="http://schemas.openxmlformats.org/markup-compatibility/2006" xmlns:o="urn:schemas-microsoft-com:office:office" xmlns:r="http://schemas.openxmlformats.org/officeDocument/2006/relationships" xmlns:m="http://schemas.openxmlformats.org/officeDocument/2006/math" xmlns:v="urn:schemas-microsoft-com:vml" xmlns:wp14="http://schemas.microsoft.com/office/word/2010/wordprocessingDrawing" xmlns:wp="http://schemas.openxmlformats.org/drawingml/2006/wordprocessingDrawing" xmlns:w10="urn:schemas-microsoft-com:office:word" xmlns:w="http://schemas.openxmlformats.org/wordprocessingml/2006/main" xmlns:w14="http://schemas.microsoft.com/office/word/2010/wordml" xmlns:wpg="http://schemas.microsoft.com/office/word/2010/wordprocessingGroup" xmlns:wpi="http://schemas.microsoft.com/office/word/2010/wordprocessingInk" xmlns:wne="http://schemas.microsoft.com/office/word/2006/wordml" xmlns:wps="http://schemas.microsoft.com/office/word/2010/wordprocessingShape" mc:Ignorable="w14 wp14">
   <w:body>
     <w:p>
       <w:pPr>
@@ -4000,6 +4000,7 @@
           <w:sz w:val="36"/>
           <w:szCs w:val="44"/>
         </w:rPr>
+        <w:lastRenderedPageBreak/>
         <w:t>Chapter One: Introduction</w:t>
       </w:r>
       <w:bookmarkEnd w:id="0"/>
@@ -4308,7 +4309,6 @@
           <w:color w:val="auto"/>
           <w:sz w:val="24"/>
           <w:szCs w:val="24"/>
-          <w:lang w:bidi="ar-SA"/>
         </w:rPr>
         <w:drawing>
           <wp:inline distT="0" distB="0" distL="0" distR="0" wp14:anchorId="684F5B6F" wp14:editId="201EF34C">
@@ -4408,7 +4408,6 @@
           <w:color w:val="auto"/>
           <w:sz w:val="24"/>
           <w:szCs w:val="24"/>
-          <w:lang w:bidi="ar-SA"/>
         </w:rPr>
         <w:drawing>
           <wp:inline distT="0" distB="0" distL="0" distR="0" wp14:anchorId="47739847" wp14:editId="4FC41C10">
@@ -4508,7 +4507,6 @@
           <w:color w:val="auto"/>
           <w:sz w:val="24"/>
           <w:szCs w:val="24"/>
-          <w:lang w:bidi="ar-SA"/>
         </w:rPr>
         <w:drawing>
           <wp:inline distT="0" distB="0" distL="0" distR="0" wp14:anchorId="38A5A54C" wp14:editId="3148835E">
@@ -4608,7 +4606,6 @@
           <w:color w:val="auto"/>
           <w:sz w:val="24"/>
           <w:szCs w:val="24"/>
-          <w:lang w:bidi="ar-SA"/>
         </w:rPr>
         <w:drawing>
           <wp:inline distT="0" distB="0" distL="0" distR="0" wp14:anchorId="45C335B7" wp14:editId="13EDBE8F">
@@ -4787,6 +4784,7 @@
           <w:szCs w:val="24"/>
           <w:lang w:bidi="ar-SA"/>
         </w:rPr>
+        <w:lastRenderedPageBreak/>
         <w:t>Help to verify and validate whether the development team follow the</w:t>
       </w:r>
     </w:p>
@@ -4952,7 +4950,6 @@
           <w:color w:val="auto"/>
           <w:sz w:val="24"/>
           <w:szCs w:val="24"/>
-          <w:lang w:bidi="ar-SA"/>
         </w:rPr>
         <w:drawing>
           <wp:inline distT="0" distB="0" distL="0" distR="0" wp14:anchorId="6CF096E7" wp14:editId="3CE4CE98">
@@ -5007,25 +5004,222 @@
     <w:p>
       <w:pPr>
         <w:pStyle w:val="Heading3"/>
-        <w:ind w:firstLine="720"/>
+        <w:numPr>
+          <w:ilvl w:val="1"/>
+          <w:numId w:val="27"/>
+        </w:numPr>
+        <w:rPr>
+          <w:rFonts w:ascii="Times New Roman" w:eastAsiaTheme="minorHAnsi" w:hAnsi="Times New Roman" w:cs="Times New Roman"/>
+          <w:b w:val="0"/>
+          <w:bCs w:val="0"/>
+          <w:color w:val="auto"/>
+          <w:sz w:val="32"/>
+          <w:szCs w:val="32"/>
+          <w:lang w:bidi="ar-SA"/>
+        </w:rPr>
+      </w:pPr>
+      <w:bookmarkStart w:id="4" w:name="_Toc260001445"/>
+      <w:r>
         <w:rPr>
           <w:rFonts w:ascii="Times" w:hAnsi="Times"/>
           <w:color w:val="auto"/>
           <w:sz w:val="28"/>
           <w:lang w:bidi="ar-SA"/>
         </w:rPr>
-      </w:pPr>
-      <w:bookmarkStart w:id="4" w:name="_Toc260001445"/>
-      <w:r>
-        <w:rPr>
-          <w:rFonts w:ascii="Times" w:hAnsi="Times"/>
-          <w:color w:val="auto"/>
-          <w:sz w:val="28"/>
-          <w:lang w:bidi="ar-SA"/>
-        </w:rPr>
-        <w:t>1.3 Project Scope</w:t>
+        <w:t>Project Scope</w:t>
       </w:r>
       <w:bookmarkEnd w:id="4"/>
+    </w:p>
+    <w:p>
+      <w:pPr>
+        <w:rPr>
+          <w:lang w:bidi="ar-SA"/>
+        </w:rPr>
+      </w:pPr>
+    </w:p>
+    <w:p>
+      <w:pPr>
+        <w:rPr>
+          <w:lang w:bidi="ar-SA"/>
+        </w:rPr>
+      </w:pPr>
+    </w:p>
+    <w:p>
+      <w:pPr>
+        <w:rPr>
+          <w:lang w:bidi="ar-SA"/>
+        </w:rPr>
+      </w:pPr>
+    </w:p>
+    <w:p>
+      <w:pPr>
+        <w:rPr>
+          <w:lang w:bidi="ar-SA"/>
+        </w:rPr>
+      </w:pPr>
+    </w:p>
+    <w:p>
+      <w:pPr>
+        <w:rPr>
+          <w:lang w:bidi="ar-SA"/>
+        </w:rPr>
+      </w:pPr>
+    </w:p>
+    <w:p>
+      <w:pPr>
+        <w:rPr>
+          <w:lang w:bidi="ar-SA"/>
+        </w:rPr>
+      </w:pPr>
+    </w:p>
+    <w:p>
+      <w:pPr>
+        <w:rPr>
+          <w:lang w:bidi="ar-SA"/>
+        </w:rPr>
+      </w:pPr>
+    </w:p>
+    <w:p>
+      <w:pPr>
+        <w:rPr>
+          <w:lang w:bidi="ar-SA"/>
+        </w:rPr>
+      </w:pPr>
+    </w:p>
+    <w:p>
+      <w:pPr>
+        <w:rPr>
+          <w:lang w:bidi="ar-SA"/>
+        </w:rPr>
+      </w:pPr>
+    </w:p>
+    <w:p>
+      <w:pPr>
+        <w:rPr>
+          <w:lang w:bidi="ar-SA"/>
+        </w:rPr>
+      </w:pPr>
+    </w:p>
+    <w:p>
+      <w:pPr>
+        <w:rPr>
+          <w:lang w:bidi="ar-SA"/>
+        </w:rPr>
+      </w:pPr>
+    </w:p>
+    <w:p>
+      <w:pPr>
+        <w:rPr>
+          <w:lang w:bidi="ar-SA"/>
+        </w:rPr>
+      </w:pPr>
+    </w:p>
+    <w:p>
+      <w:pPr>
+        <w:rPr>
+          <w:lang w:bidi="ar-SA"/>
+        </w:rPr>
+      </w:pPr>
+    </w:p>
+    <w:p>
+      <w:pPr>
+        <w:rPr>
+          <w:lang w:bidi="ar-SA"/>
+        </w:rPr>
+      </w:pPr>
+    </w:p>
+    <w:p>
+      <w:pPr>
+        <w:rPr>
+          <w:lang w:bidi="ar-SA"/>
+        </w:rPr>
+      </w:pPr>
+    </w:p>
+    <w:p>
+      <w:pPr>
+        <w:rPr>
+          <w:lang w:bidi="ar-SA"/>
+        </w:rPr>
+      </w:pPr>
+    </w:p>
+    <w:p>
+      <w:pPr>
+        <w:rPr>
+          <w:lang w:bidi="ar-SA"/>
+        </w:rPr>
+      </w:pPr>
+    </w:p>
+    <w:p>
+      <w:pPr>
+        <w:rPr>
+          <w:lang w:bidi="ar-SA"/>
+        </w:rPr>
+      </w:pPr>
+    </w:p>
+    <w:p>
+      <w:pPr>
+        <w:rPr>
+          <w:lang w:bidi="ar-SA"/>
+        </w:rPr>
+      </w:pPr>
+    </w:p>
+    <w:p>
+      <w:pPr>
+        <w:rPr>
+          <w:lang w:bidi="ar-SA"/>
+        </w:rPr>
+      </w:pPr>
+    </w:p>
+    <w:p>
+      <w:pPr>
+        <w:rPr>
+          <w:lang w:bidi="ar-SA"/>
+        </w:rPr>
+      </w:pPr>
+    </w:p>
+    <w:p>
+      <w:pPr>
+        <w:rPr>
+          <w:lang w:bidi="ar-SA"/>
+        </w:rPr>
+      </w:pPr>
+    </w:p>
+    <w:p>
+      <w:pPr>
+        <w:rPr>
+          <w:lang w:bidi="ar-SA"/>
+        </w:rPr>
+      </w:pPr>
+    </w:p>
+    <w:p>
+      <w:pPr>
+        <w:rPr>
+          <w:lang w:bidi="ar-SA"/>
+        </w:rPr>
+      </w:pPr>
+    </w:p>
+    <w:p>
+      <w:pPr>
+        <w:rPr>
+          <w:lang w:bidi="ar-SA"/>
+        </w:rPr>
+      </w:pPr>
+    </w:p>
+    <w:p>
+      <w:pPr>
+        <w:rPr>
+          <w:lang w:bidi="ar-SA"/>
+        </w:rPr>
+      </w:pPr>
+    </w:p>
+    <w:p>
+      <w:pPr>
+        <w:rPr>
+          <w:lang w:bidi="ar-SA"/>
+        </w:rPr>
+      </w:pPr>
+      <w:bookmarkStart w:id="5" w:name="_GoBack"/>
+      <w:bookmarkEnd w:id="5"/>
     </w:p>
     <w:p>
       <w:pPr>
@@ -5035,1238 +5229,13 @@
         <w:adjustRightInd w:val="0"/>
         <w:spacing w:after="240" w:line="240" w:lineRule="auto"/>
         <w:rPr>
-          <w:rFonts w:ascii="Times" w:eastAsiaTheme="minorHAnsi" w:hAnsi="Times" w:cs="Times"/>
+          <w:rFonts w:ascii="Times New Roman" w:eastAsiaTheme="minorHAnsi" w:hAnsi="Times New Roman" w:cs="Times New Roman"/>
           <w:color w:val="auto"/>
           <w:sz w:val="24"/>
           <w:szCs w:val="24"/>
           <w:lang w:bidi="ar-SA"/>
         </w:rPr>
       </w:pPr>
-      <w:r>
-        <w:rPr>
-          <w:rFonts w:ascii="Times New Roman" w:eastAsiaTheme="minorHAnsi" w:hAnsi="Times New Roman" w:cs="Times New Roman"/>
-          <w:color w:val="auto"/>
-          <w:sz w:val="32"/>
-          <w:szCs w:val="32"/>
-          <w:lang w:bidi="ar-SA"/>
-        </w:rPr>
-        <w:t>The objective of this software requirement specification is to specify requirement to establish the application that:</w:t>
-      </w:r>
-    </w:p>
-    <w:p>
-      <w:pPr>
-        <w:widowControl w:val="0"/>
-        <w:numPr>
-          <w:ilvl w:val="0"/>
-          <w:numId w:val="22"/>
-        </w:numPr>
-        <w:tabs>
-          <w:tab w:val="left" w:pos="220"/>
-          <w:tab w:val="left" w:pos="720"/>
-        </w:tabs>
-        <w:autoSpaceDE w:val="0"/>
-        <w:autoSpaceDN w:val="0"/>
-        <w:adjustRightInd w:val="0"/>
-        <w:spacing w:after="240" w:line="240" w:lineRule="auto"/>
-        <w:ind w:left="720" w:hanging="720"/>
-        <w:rPr>
-          <w:rFonts w:ascii="Times" w:eastAsiaTheme="minorHAnsi" w:hAnsi="Times" w:cs="Times"/>
-          <w:color w:val="auto"/>
-          <w:sz w:val="24"/>
-          <w:szCs w:val="24"/>
-          <w:lang w:bidi="ar-SA"/>
-        </w:rPr>
-      </w:pPr>
-      <w:r>
-        <w:rPr>
-          <w:rFonts w:ascii="Symbol" w:eastAsiaTheme="minorHAnsi" w:hAnsi="Symbol" w:cs="Symbol"/>
-          <w:color w:val="auto"/>
-          <w:sz w:val="32"/>
-          <w:szCs w:val="32"/>
-          <w:lang w:bidi="ar-SA"/>
-        </w:rPr>
-        <w:tab/>
-      </w:r>
-      <w:r>
-        <w:rPr>
-          <w:rFonts w:ascii="Symbol" w:eastAsiaTheme="minorHAnsi" w:hAnsi="Symbol" w:cs="Symbol"/>
-          <w:color w:val="auto"/>
-          <w:sz w:val="32"/>
-          <w:szCs w:val="32"/>
-          <w:lang w:bidi="ar-SA"/>
-        </w:rPr>
-        <w:tab/>
-      </w:r>
-      <w:r>
-        <w:rPr>
-          <w:rFonts w:ascii="Symbol" w:eastAsiaTheme="minorHAnsi" w:hAnsi="Symbol" w:cs="Symbol"/>
-          <w:color w:val="auto"/>
-          <w:sz w:val="32"/>
-          <w:szCs w:val="32"/>
-          <w:lang w:bidi="ar-SA"/>
-        </w:rPr>
-        <w:t></w:t>
-      </w:r>
-      <w:r>
-        <w:rPr>
-          <w:rFonts w:ascii="Symbol" w:eastAsiaTheme="minorHAnsi" w:hAnsi="Symbol" w:cs="Symbol"/>
-          <w:color w:val="auto"/>
-          <w:sz w:val="32"/>
-          <w:szCs w:val="32"/>
-          <w:lang w:bidi="ar-SA"/>
-        </w:rPr>
-        <w:t></w:t>
-      </w:r>
-      <w:r>
-        <w:rPr>
-          <w:rFonts w:ascii="Symbol" w:eastAsiaTheme="minorHAnsi" w:hAnsi="Symbol" w:cs="Symbol"/>
-          <w:color w:val="auto"/>
-          <w:sz w:val="32"/>
-          <w:szCs w:val="32"/>
-          <w:lang w:bidi="ar-SA"/>
-        </w:rPr>
-        <w:t></w:t>
-      </w:r>
-      <w:r>
-        <w:rPr>
-          <w:rFonts w:ascii="Times New Roman" w:eastAsiaTheme="minorHAnsi" w:hAnsi="Times New Roman" w:cs="Times New Roman"/>
-          <w:color w:val="auto"/>
-          <w:sz w:val="32"/>
-          <w:szCs w:val="32"/>
-          <w:lang w:bidi="ar-SA"/>
-        </w:rPr>
-        <w:t xml:space="preserve">The application is Lanna Cooking Recipe on Mobile. </w:t>
-      </w:r>
-    </w:p>
-    <w:p>
-      <w:pPr>
-        <w:widowControl w:val="0"/>
-        <w:numPr>
-          <w:ilvl w:val="0"/>
-          <w:numId w:val="22"/>
-        </w:numPr>
-        <w:tabs>
-          <w:tab w:val="left" w:pos="220"/>
-          <w:tab w:val="left" w:pos="720"/>
-        </w:tabs>
-        <w:autoSpaceDE w:val="0"/>
-        <w:autoSpaceDN w:val="0"/>
-        <w:adjustRightInd w:val="0"/>
-        <w:spacing w:after="240" w:line="240" w:lineRule="auto"/>
-        <w:ind w:left="720" w:hanging="720"/>
-        <w:rPr>
-          <w:rFonts w:ascii="Times" w:eastAsiaTheme="minorHAnsi" w:hAnsi="Times" w:cs="Times"/>
-          <w:color w:val="auto"/>
-          <w:sz w:val="24"/>
-          <w:szCs w:val="24"/>
-          <w:lang w:bidi="ar-SA"/>
-        </w:rPr>
-      </w:pPr>
-      <w:r>
-        <w:rPr>
-          <w:rFonts w:ascii="Symbol" w:eastAsiaTheme="minorHAnsi" w:hAnsi="Symbol" w:cs="Symbol"/>
-          <w:color w:val="auto"/>
-          <w:sz w:val="32"/>
-          <w:szCs w:val="32"/>
-          <w:lang w:bidi="ar-SA"/>
-        </w:rPr>
-        <w:tab/>
-      </w:r>
-      <w:r>
-        <w:rPr>
-          <w:rFonts w:ascii="Symbol" w:eastAsiaTheme="minorHAnsi" w:hAnsi="Symbol" w:cs="Symbol"/>
-          <w:color w:val="auto"/>
-          <w:sz w:val="32"/>
-          <w:szCs w:val="32"/>
-          <w:lang w:bidi="ar-SA"/>
-        </w:rPr>
-        <w:tab/>
-      </w:r>
-      <w:r>
-        <w:rPr>
-          <w:rFonts w:ascii="Symbol" w:eastAsiaTheme="minorHAnsi" w:hAnsi="Symbol" w:cs="Symbol"/>
-          <w:color w:val="auto"/>
-          <w:sz w:val="32"/>
-          <w:szCs w:val="32"/>
-          <w:lang w:bidi="ar-SA"/>
-        </w:rPr>
-        <w:t></w:t>
-      </w:r>
-      <w:r>
-        <w:rPr>
-          <w:rFonts w:ascii="Symbol" w:eastAsiaTheme="minorHAnsi" w:hAnsi="Symbol" w:cs="Symbol"/>
-          <w:color w:val="auto"/>
-          <w:sz w:val="32"/>
-          <w:szCs w:val="32"/>
-          <w:lang w:bidi="ar-SA"/>
-        </w:rPr>
-        <w:t></w:t>
-      </w:r>
-      <w:r>
-        <w:rPr>
-          <w:rFonts w:ascii="Symbol" w:eastAsiaTheme="minorHAnsi" w:hAnsi="Symbol" w:cs="Symbol"/>
-          <w:color w:val="auto"/>
-          <w:sz w:val="32"/>
-          <w:szCs w:val="32"/>
-          <w:lang w:bidi="ar-SA"/>
-        </w:rPr>
-        <w:t></w:t>
-      </w:r>
-      <w:r>
-        <w:rPr>
-          <w:rFonts w:ascii="Times New Roman" w:eastAsiaTheme="minorHAnsi" w:hAnsi="Times New Roman" w:cs="Times New Roman"/>
-          <w:color w:val="auto"/>
-          <w:sz w:val="32"/>
-          <w:szCs w:val="32"/>
-          <w:lang w:bidi="ar-SA"/>
-        </w:rPr>
-        <w:t xml:space="preserve">Lanna Cooking Recipe on Mobile is android application. </w:t>
-      </w:r>
-    </w:p>
-    <w:p>
-      <w:pPr>
-        <w:widowControl w:val="0"/>
-        <w:numPr>
-          <w:ilvl w:val="0"/>
-          <w:numId w:val="22"/>
-        </w:numPr>
-        <w:tabs>
-          <w:tab w:val="left" w:pos="220"/>
-          <w:tab w:val="left" w:pos="720"/>
-        </w:tabs>
-        <w:autoSpaceDE w:val="0"/>
-        <w:autoSpaceDN w:val="0"/>
-        <w:adjustRightInd w:val="0"/>
-        <w:spacing w:after="240" w:line="240" w:lineRule="auto"/>
-        <w:ind w:left="720" w:hanging="720"/>
-        <w:rPr>
-          <w:rFonts w:ascii="Times" w:eastAsiaTheme="minorHAnsi" w:hAnsi="Times" w:cs="Times"/>
-          <w:color w:val="auto"/>
-          <w:sz w:val="24"/>
-          <w:szCs w:val="24"/>
-          <w:lang w:bidi="ar-SA"/>
-        </w:rPr>
-      </w:pPr>
-      <w:r>
-        <w:rPr>
-          <w:rFonts w:ascii="Symbol" w:eastAsiaTheme="minorHAnsi" w:hAnsi="Symbol" w:cs="Symbol"/>
-          <w:color w:val="auto"/>
-          <w:sz w:val="32"/>
-          <w:szCs w:val="32"/>
-          <w:lang w:bidi="ar-SA"/>
-        </w:rPr>
-        <w:tab/>
-      </w:r>
-      <w:r>
-        <w:rPr>
-          <w:rFonts w:ascii="Symbol" w:eastAsiaTheme="minorHAnsi" w:hAnsi="Symbol" w:cs="Symbol"/>
-          <w:color w:val="auto"/>
-          <w:sz w:val="32"/>
-          <w:szCs w:val="32"/>
-          <w:lang w:bidi="ar-SA"/>
-        </w:rPr>
-        <w:tab/>
-      </w:r>
-      <w:r>
-        <w:rPr>
-          <w:rFonts w:ascii="Symbol" w:eastAsiaTheme="minorHAnsi" w:hAnsi="Symbol" w:cs="Symbol"/>
-          <w:color w:val="auto"/>
-          <w:sz w:val="32"/>
-          <w:szCs w:val="32"/>
-          <w:lang w:bidi="ar-SA"/>
-        </w:rPr>
-        <w:t></w:t>
-      </w:r>
-      <w:r>
-        <w:rPr>
-          <w:rFonts w:ascii="Symbol" w:eastAsiaTheme="minorHAnsi" w:hAnsi="Symbol" w:cs="Symbol"/>
-          <w:color w:val="auto"/>
-          <w:sz w:val="32"/>
-          <w:szCs w:val="32"/>
-          <w:lang w:bidi="ar-SA"/>
-        </w:rPr>
-        <w:t></w:t>
-      </w:r>
-      <w:r>
-        <w:rPr>
-          <w:rFonts w:ascii="Symbol" w:eastAsiaTheme="minorHAnsi" w:hAnsi="Symbol" w:cs="Symbol"/>
-          <w:color w:val="auto"/>
-          <w:sz w:val="32"/>
-          <w:szCs w:val="32"/>
-          <w:lang w:bidi="ar-SA"/>
-        </w:rPr>
-        <w:t></w:t>
-      </w:r>
-      <w:r>
-        <w:rPr>
-          <w:rFonts w:ascii="Times New Roman" w:eastAsiaTheme="minorHAnsi" w:hAnsi="Times New Roman" w:cs="Times New Roman"/>
-          <w:color w:val="auto"/>
-          <w:sz w:val="32"/>
-          <w:szCs w:val="32"/>
-          <w:lang w:bidi="ar-SA"/>
-        </w:rPr>
-        <w:t xml:space="preserve">Lanna Cooking Recipe on Mobile supports English language. </w:t>
-      </w:r>
-    </w:p>
-    <w:p>
-      <w:pPr>
-        <w:widowControl w:val="0"/>
-        <w:numPr>
-          <w:ilvl w:val="0"/>
-          <w:numId w:val="22"/>
-        </w:numPr>
-        <w:tabs>
-          <w:tab w:val="left" w:pos="220"/>
-          <w:tab w:val="left" w:pos="720"/>
-        </w:tabs>
-        <w:autoSpaceDE w:val="0"/>
-        <w:autoSpaceDN w:val="0"/>
-        <w:adjustRightInd w:val="0"/>
-        <w:spacing w:after="240" w:line="240" w:lineRule="auto"/>
-        <w:ind w:left="720" w:hanging="720"/>
-        <w:rPr>
-          <w:rFonts w:ascii="Times" w:eastAsiaTheme="minorHAnsi" w:hAnsi="Times" w:cs="Times"/>
-          <w:color w:val="auto"/>
-          <w:sz w:val="24"/>
-          <w:szCs w:val="24"/>
-          <w:lang w:bidi="ar-SA"/>
-        </w:rPr>
-      </w:pPr>
-      <w:r>
-        <w:rPr>
-          <w:rFonts w:ascii="Symbol" w:eastAsiaTheme="minorHAnsi" w:hAnsi="Symbol" w:cs="Symbol"/>
-          <w:color w:val="auto"/>
-          <w:sz w:val="32"/>
-          <w:szCs w:val="32"/>
-          <w:lang w:bidi="ar-SA"/>
-        </w:rPr>
-        <w:tab/>
-      </w:r>
-      <w:r>
-        <w:rPr>
-          <w:rFonts w:ascii="Symbol" w:eastAsiaTheme="minorHAnsi" w:hAnsi="Symbol" w:cs="Symbol"/>
-          <w:color w:val="auto"/>
-          <w:sz w:val="32"/>
-          <w:szCs w:val="32"/>
-          <w:lang w:bidi="ar-SA"/>
-        </w:rPr>
-        <w:tab/>
-      </w:r>
-      <w:r>
-        <w:rPr>
-          <w:rFonts w:ascii="Symbol" w:eastAsiaTheme="minorHAnsi" w:hAnsi="Symbol" w:cs="Symbol"/>
-          <w:color w:val="auto"/>
-          <w:sz w:val="32"/>
-          <w:szCs w:val="32"/>
-          <w:lang w:bidi="ar-SA"/>
-        </w:rPr>
-        <w:t></w:t>
-      </w:r>
-      <w:r>
-        <w:rPr>
-          <w:rFonts w:ascii="Symbol" w:eastAsiaTheme="minorHAnsi" w:hAnsi="Symbol" w:cs="Symbol"/>
-          <w:color w:val="auto"/>
-          <w:sz w:val="32"/>
-          <w:szCs w:val="32"/>
-          <w:lang w:bidi="ar-SA"/>
-        </w:rPr>
-        <w:t></w:t>
-      </w:r>
-      <w:r>
-        <w:rPr>
-          <w:rFonts w:ascii="Symbol" w:eastAsiaTheme="minorHAnsi" w:hAnsi="Symbol" w:cs="Symbol"/>
-          <w:color w:val="auto"/>
-          <w:sz w:val="32"/>
-          <w:szCs w:val="32"/>
-          <w:lang w:bidi="ar-SA"/>
-        </w:rPr>
-        <w:t></w:t>
-      </w:r>
-      <w:r>
-        <w:rPr>
-          <w:rFonts w:ascii="Times New Roman" w:eastAsiaTheme="minorHAnsi" w:hAnsi="Times New Roman" w:cs="Times New Roman"/>
-          <w:color w:val="auto"/>
-          <w:sz w:val="32"/>
-          <w:szCs w:val="32"/>
-          <w:lang w:bidi="ar-SA"/>
-        </w:rPr>
-        <w:t xml:space="preserve">Lanna Cooking Recipe on Mobile provides member system. </w:t>
-      </w:r>
-    </w:p>
-    <w:p>
-      <w:pPr>
-        <w:widowControl w:val="0"/>
-        <w:numPr>
-          <w:ilvl w:val="0"/>
-          <w:numId w:val="22"/>
-        </w:numPr>
-        <w:tabs>
-          <w:tab w:val="left" w:pos="220"/>
-          <w:tab w:val="left" w:pos="720"/>
-        </w:tabs>
-        <w:autoSpaceDE w:val="0"/>
-        <w:autoSpaceDN w:val="0"/>
-        <w:adjustRightInd w:val="0"/>
-        <w:spacing w:after="240" w:line="240" w:lineRule="auto"/>
-        <w:ind w:left="720" w:hanging="720"/>
-        <w:rPr>
-          <w:rFonts w:ascii="Times" w:eastAsiaTheme="minorHAnsi" w:hAnsi="Times" w:cs="Times"/>
-          <w:color w:val="auto"/>
-          <w:sz w:val="24"/>
-          <w:szCs w:val="24"/>
-          <w:lang w:bidi="ar-SA"/>
-        </w:rPr>
-      </w:pPr>
-      <w:r>
-        <w:rPr>
-          <w:rFonts w:ascii="Symbol" w:eastAsiaTheme="minorHAnsi" w:hAnsi="Symbol" w:cs="Symbol"/>
-          <w:color w:val="auto"/>
-          <w:sz w:val="32"/>
-          <w:szCs w:val="32"/>
-          <w:lang w:bidi="ar-SA"/>
-        </w:rPr>
-        <w:tab/>
-      </w:r>
-      <w:r>
-        <w:rPr>
-          <w:rFonts w:ascii="Symbol" w:eastAsiaTheme="minorHAnsi" w:hAnsi="Symbol" w:cs="Symbol"/>
-          <w:color w:val="auto"/>
-          <w:sz w:val="32"/>
-          <w:szCs w:val="32"/>
-          <w:lang w:bidi="ar-SA"/>
-        </w:rPr>
-        <w:tab/>
-      </w:r>
-      <w:r>
-        <w:rPr>
-          <w:rFonts w:ascii="Symbol" w:eastAsiaTheme="minorHAnsi" w:hAnsi="Symbol" w:cs="Symbol"/>
-          <w:color w:val="auto"/>
-          <w:sz w:val="32"/>
-          <w:szCs w:val="32"/>
-          <w:lang w:bidi="ar-SA"/>
-        </w:rPr>
-        <w:t></w:t>
-      </w:r>
-      <w:r>
-        <w:rPr>
-          <w:rFonts w:ascii="Symbol" w:eastAsiaTheme="minorHAnsi" w:hAnsi="Symbol" w:cs="Symbol"/>
-          <w:color w:val="auto"/>
-          <w:sz w:val="32"/>
-          <w:szCs w:val="32"/>
-          <w:lang w:bidi="ar-SA"/>
-        </w:rPr>
-        <w:t></w:t>
-      </w:r>
-      <w:r>
-        <w:rPr>
-          <w:rFonts w:ascii="Symbol" w:eastAsiaTheme="minorHAnsi" w:hAnsi="Symbol" w:cs="Symbol"/>
-          <w:color w:val="auto"/>
-          <w:sz w:val="32"/>
-          <w:szCs w:val="32"/>
-          <w:lang w:bidi="ar-SA"/>
-        </w:rPr>
-        <w:t></w:t>
-      </w:r>
-      <w:r>
-        <w:rPr>
-          <w:rFonts w:ascii="Times New Roman" w:eastAsiaTheme="minorHAnsi" w:hAnsi="Times New Roman" w:cs="Times New Roman"/>
-          <w:color w:val="auto"/>
-          <w:sz w:val="32"/>
-          <w:szCs w:val="32"/>
-          <w:lang w:bidi="ar-SA"/>
-        </w:rPr>
-        <w:t xml:space="preserve">Lanna Cooking Recipe on Mobile provides recipe information </w:t>
-      </w:r>
-      <w:r>
-        <w:rPr>
-          <w:rFonts w:ascii="Times" w:eastAsiaTheme="minorHAnsi" w:hAnsi="Times" w:cs="Times"/>
-          <w:color w:val="auto"/>
-          <w:sz w:val="24"/>
-          <w:szCs w:val="24"/>
-          <w:lang w:bidi="ar-SA"/>
-        </w:rPr>
-        <w:t> -</w:t>
-      </w:r>
-      <w:r>
-        <w:rPr>
-          <w:rFonts w:ascii="Times New Roman" w:eastAsiaTheme="minorHAnsi" w:hAnsi="Times New Roman" w:cs="Times New Roman"/>
-          <w:color w:val="auto"/>
-          <w:sz w:val="32"/>
-          <w:szCs w:val="32"/>
-          <w:lang w:bidi="ar-SA"/>
-        </w:rPr>
-        <w:t xml:space="preserve">management system. </w:t>
-      </w:r>
-    </w:p>
-    <w:p>
-      <w:pPr>
-        <w:widowControl w:val="0"/>
-        <w:numPr>
-          <w:ilvl w:val="0"/>
-          <w:numId w:val="22"/>
-        </w:numPr>
-        <w:tabs>
-          <w:tab w:val="left" w:pos="220"/>
-          <w:tab w:val="left" w:pos="720"/>
-        </w:tabs>
-        <w:autoSpaceDE w:val="0"/>
-        <w:autoSpaceDN w:val="0"/>
-        <w:adjustRightInd w:val="0"/>
-        <w:spacing w:after="240" w:line="240" w:lineRule="auto"/>
-        <w:ind w:left="720" w:hanging="720"/>
-        <w:rPr>
-          <w:rFonts w:ascii="Times" w:eastAsiaTheme="minorHAnsi" w:hAnsi="Times" w:cs="Times"/>
-          <w:color w:val="auto"/>
-          <w:sz w:val="24"/>
-          <w:szCs w:val="24"/>
-          <w:lang w:bidi="ar-SA"/>
-        </w:rPr>
-      </w:pPr>
-      <w:r>
-        <w:rPr>
-          <w:rFonts w:ascii="Symbol" w:eastAsiaTheme="minorHAnsi" w:hAnsi="Symbol" w:cs="Symbol"/>
-          <w:color w:val="auto"/>
-          <w:sz w:val="32"/>
-          <w:szCs w:val="32"/>
-          <w:lang w:bidi="ar-SA"/>
-        </w:rPr>
-        <w:tab/>
-      </w:r>
-      <w:r>
-        <w:rPr>
-          <w:rFonts w:ascii="Symbol" w:eastAsiaTheme="minorHAnsi" w:hAnsi="Symbol" w:cs="Symbol"/>
-          <w:color w:val="auto"/>
-          <w:sz w:val="32"/>
-          <w:szCs w:val="32"/>
-          <w:lang w:bidi="ar-SA"/>
-        </w:rPr>
-        <w:tab/>
-      </w:r>
-      <w:r>
-        <w:rPr>
-          <w:rFonts w:ascii="Symbol" w:eastAsiaTheme="minorHAnsi" w:hAnsi="Symbol" w:cs="Symbol"/>
-          <w:color w:val="auto"/>
-          <w:sz w:val="32"/>
-          <w:szCs w:val="32"/>
-          <w:lang w:bidi="ar-SA"/>
-        </w:rPr>
-        <w:t></w:t>
-      </w:r>
-      <w:r>
-        <w:rPr>
-          <w:rFonts w:ascii="Symbol" w:eastAsiaTheme="minorHAnsi" w:hAnsi="Symbol" w:cs="Symbol"/>
-          <w:color w:val="auto"/>
-          <w:sz w:val="32"/>
-          <w:szCs w:val="32"/>
-          <w:lang w:bidi="ar-SA"/>
-        </w:rPr>
-        <w:t></w:t>
-      </w:r>
-      <w:r>
-        <w:rPr>
-          <w:rFonts w:ascii="Symbol" w:eastAsiaTheme="minorHAnsi" w:hAnsi="Symbol" w:cs="Symbol"/>
-          <w:color w:val="auto"/>
-          <w:sz w:val="32"/>
-          <w:szCs w:val="32"/>
-          <w:lang w:bidi="ar-SA"/>
-        </w:rPr>
-        <w:t></w:t>
-      </w:r>
-      <w:r>
-        <w:rPr>
-          <w:rFonts w:ascii="Times New Roman" w:eastAsiaTheme="minorHAnsi" w:hAnsi="Times New Roman" w:cs="Times New Roman"/>
-          <w:color w:val="auto"/>
-          <w:sz w:val="32"/>
-          <w:szCs w:val="32"/>
-          <w:lang w:bidi="ar-SA"/>
-        </w:rPr>
-        <w:t xml:space="preserve">Lanna Cooking Recipe on Mobile provides location management </w:t>
-      </w:r>
-      <w:r>
-        <w:rPr>
-          <w:rFonts w:ascii="Times" w:eastAsiaTheme="minorHAnsi" w:hAnsi="Times" w:cs="Times"/>
-          <w:color w:val="auto"/>
-          <w:sz w:val="24"/>
-          <w:szCs w:val="24"/>
-          <w:lang w:bidi="ar-SA"/>
-        </w:rPr>
-        <w:t> -</w:t>
-      </w:r>
-      <w:r>
-        <w:rPr>
-          <w:rFonts w:ascii="Times New Roman" w:eastAsiaTheme="minorHAnsi" w:hAnsi="Times New Roman" w:cs="Times New Roman"/>
-          <w:color w:val="auto"/>
-          <w:sz w:val="32"/>
-          <w:szCs w:val="32"/>
-          <w:lang w:bidi="ar-SA"/>
-        </w:rPr>
-        <w:t xml:space="preserve">system. </w:t>
-      </w:r>
-    </w:p>
-    <w:p>
-      <w:pPr>
-        <w:widowControl w:val="0"/>
-        <w:numPr>
-          <w:ilvl w:val="0"/>
-          <w:numId w:val="22"/>
-        </w:numPr>
-        <w:tabs>
-          <w:tab w:val="left" w:pos="220"/>
-          <w:tab w:val="left" w:pos="720"/>
-        </w:tabs>
-        <w:autoSpaceDE w:val="0"/>
-        <w:autoSpaceDN w:val="0"/>
-        <w:adjustRightInd w:val="0"/>
-        <w:spacing w:after="240" w:line="240" w:lineRule="auto"/>
-        <w:ind w:left="720" w:hanging="720"/>
-        <w:rPr>
-          <w:rFonts w:ascii="Times" w:eastAsiaTheme="minorHAnsi" w:hAnsi="Times" w:cs="Times"/>
-          <w:color w:val="auto"/>
-          <w:sz w:val="24"/>
-          <w:szCs w:val="24"/>
-          <w:lang w:bidi="ar-SA"/>
-        </w:rPr>
-      </w:pPr>
-      <w:r>
-        <w:rPr>
-          <w:rFonts w:ascii="Symbol" w:eastAsiaTheme="minorHAnsi" w:hAnsi="Symbol" w:cs="Symbol"/>
-          <w:color w:val="auto"/>
-          <w:sz w:val="32"/>
-          <w:szCs w:val="32"/>
-          <w:lang w:bidi="ar-SA"/>
-        </w:rPr>
-        <w:tab/>
-      </w:r>
-      <w:r>
-        <w:rPr>
-          <w:rFonts w:ascii="Symbol" w:eastAsiaTheme="minorHAnsi" w:hAnsi="Symbol" w:cs="Symbol"/>
-          <w:color w:val="auto"/>
-          <w:sz w:val="32"/>
-          <w:szCs w:val="32"/>
-          <w:lang w:bidi="ar-SA"/>
-        </w:rPr>
-        <w:tab/>
-      </w:r>
-      <w:r>
-        <w:rPr>
-          <w:rFonts w:ascii="Symbol" w:eastAsiaTheme="minorHAnsi" w:hAnsi="Symbol" w:cs="Symbol"/>
-          <w:color w:val="auto"/>
-          <w:sz w:val="32"/>
-          <w:szCs w:val="32"/>
-          <w:lang w:bidi="ar-SA"/>
-        </w:rPr>
-        <w:t></w:t>
-      </w:r>
-      <w:r>
-        <w:rPr>
-          <w:rFonts w:ascii="Symbol" w:eastAsiaTheme="minorHAnsi" w:hAnsi="Symbol" w:cs="Symbol"/>
-          <w:color w:val="auto"/>
-          <w:sz w:val="32"/>
-          <w:szCs w:val="32"/>
-          <w:lang w:bidi="ar-SA"/>
-        </w:rPr>
-        <w:t></w:t>
-      </w:r>
-      <w:r>
-        <w:rPr>
-          <w:rFonts w:ascii="Symbol" w:eastAsiaTheme="minorHAnsi" w:hAnsi="Symbol" w:cs="Symbol"/>
-          <w:color w:val="auto"/>
-          <w:sz w:val="32"/>
-          <w:szCs w:val="32"/>
-          <w:lang w:bidi="ar-SA"/>
-        </w:rPr>
-        <w:t></w:t>
-      </w:r>
-      <w:r>
-        <w:rPr>
-          <w:rFonts w:ascii="Times New Roman" w:eastAsiaTheme="minorHAnsi" w:hAnsi="Times New Roman" w:cs="Times New Roman"/>
-          <w:color w:val="auto"/>
-          <w:sz w:val="32"/>
-          <w:szCs w:val="32"/>
-          <w:lang w:bidi="ar-SA"/>
-        </w:rPr>
-        <w:t xml:space="preserve">Lanna Cooking Recipe on Mobile provides shopping list management </w:t>
-      </w:r>
-      <w:r>
-        <w:rPr>
-          <w:rFonts w:ascii="Times" w:eastAsiaTheme="minorHAnsi" w:hAnsi="Times" w:cs="Times"/>
-          <w:color w:val="auto"/>
-          <w:sz w:val="24"/>
-          <w:szCs w:val="24"/>
-          <w:lang w:bidi="ar-SA"/>
-        </w:rPr>
-        <w:t> -</w:t>
-      </w:r>
-      <w:r>
-        <w:rPr>
-          <w:rFonts w:ascii="Times New Roman" w:eastAsiaTheme="minorHAnsi" w:hAnsi="Times New Roman" w:cs="Times New Roman"/>
-          <w:color w:val="auto"/>
-          <w:sz w:val="32"/>
-          <w:szCs w:val="32"/>
-          <w:lang w:bidi="ar-SA"/>
-        </w:rPr>
-        <w:t xml:space="preserve">system. </w:t>
-      </w:r>
-    </w:p>
-    <w:p>
-      <w:pPr>
-        <w:widowControl w:val="0"/>
-        <w:numPr>
-          <w:ilvl w:val="0"/>
-          <w:numId w:val="22"/>
-        </w:numPr>
-        <w:tabs>
-          <w:tab w:val="left" w:pos="220"/>
-          <w:tab w:val="left" w:pos="720"/>
-        </w:tabs>
-        <w:autoSpaceDE w:val="0"/>
-        <w:autoSpaceDN w:val="0"/>
-        <w:adjustRightInd w:val="0"/>
-        <w:spacing w:after="240" w:line="240" w:lineRule="auto"/>
-        <w:ind w:left="720" w:hanging="720"/>
-        <w:rPr>
-          <w:rFonts w:ascii="Times" w:eastAsiaTheme="minorHAnsi" w:hAnsi="Times" w:cs="Times"/>
-          <w:color w:val="auto"/>
-          <w:sz w:val="24"/>
-          <w:szCs w:val="24"/>
-          <w:lang w:bidi="ar-SA"/>
-        </w:rPr>
-      </w:pPr>
-      <w:r>
-        <w:rPr>
-          <w:rFonts w:ascii="Symbol" w:eastAsiaTheme="minorHAnsi" w:hAnsi="Symbol" w:cs="Symbol"/>
-          <w:color w:val="auto"/>
-          <w:sz w:val="32"/>
-          <w:szCs w:val="32"/>
-          <w:lang w:bidi="ar-SA"/>
-        </w:rPr>
-        <w:tab/>
-      </w:r>
-      <w:r>
-        <w:rPr>
-          <w:rFonts w:ascii="Symbol" w:eastAsiaTheme="minorHAnsi" w:hAnsi="Symbol" w:cs="Symbol"/>
-          <w:color w:val="auto"/>
-          <w:sz w:val="32"/>
-          <w:szCs w:val="32"/>
-          <w:lang w:bidi="ar-SA"/>
-        </w:rPr>
-        <w:tab/>
-      </w:r>
-      <w:r>
-        <w:rPr>
-          <w:rFonts w:ascii="Symbol" w:eastAsiaTheme="minorHAnsi" w:hAnsi="Symbol" w:cs="Symbol"/>
-          <w:color w:val="auto"/>
-          <w:sz w:val="32"/>
-          <w:szCs w:val="32"/>
-          <w:lang w:bidi="ar-SA"/>
-        </w:rPr>
-        <w:t></w:t>
-      </w:r>
-      <w:r>
-        <w:rPr>
-          <w:rFonts w:ascii="Symbol" w:eastAsiaTheme="minorHAnsi" w:hAnsi="Symbol" w:cs="Symbol"/>
-          <w:color w:val="auto"/>
-          <w:sz w:val="32"/>
-          <w:szCs w:val="32"/>
-          <w:lang w:bidi="ar-SA"/>
-        </w:rPr>
-        <w:t></w:t>
-      </w:r>
-      <w:r>
-        <w:rPr>
-          <w:rFonts w:ascii="Symbol" w:eastAsiaTheme="minorHAnsi" w:hAnsi="Symbol" w:cs="Symbol"/>
-          <w:color w:val="auto"/>
-          <w:sz w:val="32"/>
-          <w:szCs w:val="32"/>
-          <w:lang w:bidi="ar-SA"/>
-        </w:rPr>
-        <w:t></w:t>
-      </w:r>
-      <w:r>
-        <w:rPr>
-          <w:rFonts w:ascii="Times New Roman" w:eastAsiaTheme="minorHAnsi" w:hAnsi="Times New Roman" w:cs="Times New Roman"/>
-          <w:color w:val="auto"/>
-          <w:sz w:val="32"/>
-          <w:szCs w:val="32"/>
-          <w:lang w:bidi="ar-SA"/>
-        </w:rPr>
-        <w:t xml:space="preserve">Lanna Cooking Recipe on Mobile can be work with Facebook API to </w:t>
-      </w:r>
-      <w:r>
-        <w:rPr>
-          <w:rFonts w:ascii="Times" w:eastAsiaTheme="minorHAnsi" w:hAnsi="Times" w:cs="Times"/>
-          <w:color w:val="auto"/>
-          <w:sz w:val="24"/>
-          <w:szCs w:val="24"/>
-          <w:lang w:bidi="ar-SA"/>
-        </w:rPr>
-        <w:t> -</w:t>
-      </w:r>
-      <w:r>
-        <w:rPr>
-          <w:rFonts w:ascii="Times New Roman" w:eastAsiaTheme="minorHAnsi" w:hAnsi="Times New Roman" w:cs="Times New Roman"/>
-          <w:color w:val="auto"/>
-          <w:sz w:val="32"/>
-          <w:szCs w:val="32"/>
-          <w:lang w:bidi="ar-SA"/>
-        </w:rPr>
-        <w:t xml:space="preserve">share menu to user account. </w:t>
-      </w:r>
-    </w:p>
-    <w:p>
-      <w:pPr>
-        <w:widowControl w:val="0"/>
-        <w:numPr>
-          <w:ilvl w:val="0"/>
-          <w:numId w:val="22"/>
-        </w:numPr>
-        <w:tabs>
-          <w:tab w:val="left" w:pos="220"/>
-          <w:tab w:val="left" w:pos="720"/>
-        </w:tabs>
-        <w:autoSpaceDE w:val="0"/>
-        <w:autoSpaceDN w:val="0"/>
-        <w:adjustRightInd w:val="0"/>
-        <w:spacing w:after="240" w:line="240" w:lineRule="auto"/>
-        <w:ind w:left="720" w:hanging="720"/>
-        <w:rPr>
-          <w:rFonts w:ascii="Times" w:eastAsiaTheme="minorHAnsi" w:hAnsi="Times" w:cs="Times"/>
-          <w:color w:val="auto"/>
-          <w:sz w:val="24"/>
-          <w:szCs w:val="24"/>
-          <w:lang w:bidi="ar-SA"/>
-        </w:rPr>
-      </w:pPr>
-      <w:r>
-        <w:rPr>
-          <w:rFonts w:ascii="Symbol" w:eastAsiaTheme="minorHAnsi" w:hAnsi="Symbol" w:cs="Symbol"/>
-          <w:color w:val="auto"/>
-          <w:sz w:val="32"/>
-          <w:szCs w:val="32"/>
-          <w:lang w:bidi="ar-SA"/>
-        </w:rPr>
-        <w:tab/>
-      </w:r>
-      <w:r>
-        <w:rPr>
-          <w:rFonts w:ascii="Symbol" w:eastAsiaTheme="minorHAnsi" w:hAnsi="Symbol" w:cs="Symbol"/>
-          <w:color w:val="auto"/>
-          <w:sz w:val="32"/>
-          <w:szCs w:val="32"/>
-          <w:lang w:bidi="ar-SA"/>
-        </w:rPr>
-        <w:tab/>
-      </w:r>
-      <w:r>
-        <w:rPr>
-          <w:rFonts w:ascii="Symbol" w:eastAsiaTheme="minorHAnsi" w:hAnsi="Symbol" w:cs="Symbol"/>
-          <w:color w:val="auto"/>
-          <w:sz w:val="32"/>
-          <w:szCs w:val="32"/>
-          <w:lang w:bidi="ar-SA"/>
-        </w:rPr>
-        <w:t></w:t>
-      </w:r>
-      <w:r>
-        <w:rPr>
-          <w:rFonts w:ascii="Symbol" w:eastAsiaTheme="minorHAnsi" w:hAnsi="Symbol" w:cs="Symbol"/>
-          <w:color w:val="auto"/>
-          <w:sz w:val="32"/>
-          <w:szCs w:val="32"/>
-          <w:lang w:bidi="ar-SA"/>
-        </w:rPr>
-        <w:t></w:t>
-      </w:r>
-      <w:r>
-        <w:rPr>
-          <w:rFonts w:ascii="Symbol" w:eastAsiaTheme="minorHAnsi" w:hAnsi="Symbol" w:cs="Symbol"/>
-          <w:color w:val="auto"/>
-          <w:sz w:val="32"/>
-          <w:szCs w:val="32"/>
-          <w:lang w:bidi="ar-SA"/>
-        </w:rPr>
-        <w:t></w:t>
-      </w:r>
-      <w:r>
-        <w:rPr>
-          <w:rFonts w:ascii="Times New Roman" w:eastAsiaTheme="minorHAnsi" w:hAnsi="Times New Roman" w:cs="Times New Roman"/>
-          <w:color w:val="auto"/>
-          <w:sz w:val="32"/>
-          <w:szCs w:val="32"/>
-          <w:lang w:bidi="ar-SA"/>
-        </w:rPr>
-        <w:t xml:space="preserve">Lanna Cooking Recipe on Mobile can be work with Google Map. </w:t>
-      </w:r>
-    </w:p>
-    <w:p>
-      <w:pPr>
-        <w:widowControl w:val="0"/>
-        <w:numPr>
-          <w:ilvl w:val="0"/>
-          <w:numId w:val="22"/>
-        </w:numPr>
-        <w:tabs>
-          <w:tab w:val="left" w:pos="220"/>
-          <w:tab w:val="left" w:pos="720"/>
-        </w:tabs>
-        <w:autoSpaceDE w:val="0"/>
-        <w:autoSpaceDN w:val="0"/>
-        <w:adjustRightInd w:val="0"/>
-        <w:spacing w:after="240" w:line="240" w:lineRule="auto"/>
-        <w:ind w:left="720" w:hanging="720"/>
-        <w:rPr>
-          <w:rFonts w:ascii="Times" w:eastAsiaTheme="minorHAnsi" w:hAnsi="Times" w:cs="Times"/>
-          <w:color w:val="auto"/>
-          <w:sz w:val="24"/>
-          <w:szCs w:val="24"/>
-          <w:lang w:bidi="ar-SA"/>
-        </w:rPr>
-      </w:pPr>
-      <w:r>
-        <w:rPr>
-          <w:rFonts w:ascii="Symbol" w:eastAsiaTheme="minorHAnsi" w:hAnsi="Symbol" w:cs="Symbol"/>
-          <w:color w:val="auto"/>
-          <w:sz w:val="32"/>
-          <w:szCs w:val="32"/>
-          <w:lang w:bidi="ar-SA"/>
-        </w:rPr>
-        <w:tab/>
-      </w:r>
-      <w:r>
-        <w:rPr>
-          <w:rFonts w:ascii="Symbol" w:eastAsiaTheme="minorHAnsi" w:hAnsi="Symbol" w:cs="Symbol"/>
-          <w:color w:val="auto"/>
-          <w:sz w:val="32"/>
-          <w:szCs w:val="32"/>
-          <w:lang w:bidi="ar-SA"/>
-        </w:rPr>
-        <w:tab/>
-      </w:r>
-      <w:r>
-        <w:rPr>
-          <w:rFonts w:ascii="Symbol" w:eastAsiaTheme="minorHAnsi" w:hAnsi="Symbol" w:cs="Symbol"/>
-          <w:color w:val="auto"/>
-          <w:sz w:val="32"/>
-          <w:szCs w:val="32"/>
-          <w:lang w:bidi="ar-SA"/>
-        </w:rPr>
-        <w:t></w:t>
-      </w:r>
-      <w:r>
-        <w:rPr>
-          <w:rFonts w:ascii="Symbol" w:eastAsiaTheme="minorHAnsi" w:hAnsi="Symbol" w:cs="Symbol"/>
-          <w:color w:val="auto"/>
-          <w:sz w:val="32"/>
-          <w:szCs w:val="32"/>
-          <w:lang w:bidi="ar-SA"/>
-        </w:rPr>
-        <w:t></w:t>
-      </w:r>
-      <w:r>
-        <w:rPr>
-          <w:rFonts w:ascii="Symbol" w:eastAsiaTheme="minorHAnsi" w:hAnsi="Symbol" w:cs="Symbol"/>
-          <w:color w:val="auto"/>
-          <w:sz w:val="32"/>
-          <w:szCs w:val="32"/>
-          <w:lang w:bidi="ar-SA"/>
-        </w:rPr>
-        <w:t></w:t>
-      </w:r>
-      <w:r>
-        <w:rPr>
-          <w:rFonts w:ascii="Times New Roman" w:eastAsiaTheme="minorHAnsi" w:hAnsi="Times New Roman" w:cs="Times New Roman"/>
-          <w:color w:val="auto"/>
-          <w:sz w:val="32"/>
-          <w:szCs w:val="32"/>
-          <w:lang w:bidi="ar-SA"/>
-        </w:rPr>
-        <w:t xml:space="preserve">Lanna Cooking Recipe on Mobile can be make interaction with users </w:t>
-      </w:r>
-      <w:r>
-        <w:rPr>
-          <w:rFonts w:ascii="Times" w:eastAsiaTheme="minorHAnsi" w:hAnsi="Times" w:cs="Times"/>
-          <w:color w:val="auto"/>
-          <w:sz w:val="24"/>
-          <w:szCs w:val="24"/>
-          <w:lang w:bidi="ar-SA"/>
-        </w:rPr>
-        <w:t> -</w:t>
-      </w:r>
-      <w:r>
-        <w:rPr>
-          <w:rFonts w:ascii="Times New Roman" w:eastAsiaTheme="minorHAnsi" w:hAnsi="Times New Roman" w:cs="Times New Roman"/>
-          <w:color w:val="auto"/>
-          <w:sz w:val="32"/>
-          <w:szCs w:val="32"/>
-          <w:lang w:bidi="ar-SA"/>
-        </w:rPr>
-        <w:t xml:space="preserve">by random menu function. </w:t>
-      </w:r>
-    </w:p>
-    <w:p>
-      <w:pPr>
-        <w:widowControl w:val="0"/>
-        <w:numPr>
-          <w:ilvl w:val="0"/>
-          <w:numId w:val="22"/>
-        </w:numPr>
-        <w:tabs>
-          <w:tab w:val="left" w:pos="220"/>
-          <w:tab w:val="left" w:pos="720"/>
-        </w:tabs>
-        <w:autoSpaceDE w:val="0"/>
-        <w:autoSpaceDN w:val="0"/>
-        <w:adjustRightInd w:val="0"/>
-        <w:spacing w:after="240" w:line="240" w:lineRule="auto"/>
-        <w:ind w:left="720" w:hanging="720"/>
-        <w:rPr>
-          <w:rFonts w:ascii="Times" w:eastAsiaTheme="minorHAnsi" w:hAnsi="Times" w:cs="Times"/>
-          <w:color w:val="auto"/>
-          <w:sz w:val="24"/>
-          <w:szCs w:val="24"/>
-          <w:lang w:bidi="ar-SA"/>
-        </w:rPr>
-      </w:pPr>
-      <w:r>
-        <w:rPr>
-          <w:rFonts w:ascii="Symbol" w:eastAsiaTheme="minorHAnsi" w:hAnsi="Symbol" w:cs="Symbol"/>
-          <w:color w:val="auto"/>
-          <w:sz w:val="32"/>
-          <w:szCs w:val="32"/>
-          <w:lang w:bidi="ar-SA"/>
-        </w:rPr>
-        <w:tab/>
-      </w:r>
-      <w:r>
-        <w:rPr>
-          <w:rFonts w:ascii="Symbol" w:eastAsiaTheme="minorHAnsi" w:hAnsi="Symbol" w:cs="Symbol"/>
-          <w:color w:val="auto"/>
-          <w:sz w:val="32"/>
-          <w:szCs w:val="32"/>
-          <w:lang w:bidi="ar-SA"/>
-        </w:rPr>
-        <w:tab/>
-      </w:r>
-      <w:r>
-        <w:rPr>
-          <w:rFonts w:ascii="Symbol" w:eastAsiaTheme="minorHAnsi" w:hAnsi="Symbol" w:cs="Symbol"/>
-          <w:color w:val="auto"/>
-          <w:sz w:val="32"/>
-          <w:szCs w:val="32"/>
-          <w:lang w:bidi="ar-SA"/>
-        </w:rPr>
-        <w:t></w:t>
-      </w:r>
-      <w:r>
-        <w:rPr>
-          <w:rFonts w:ascii="Symbol" w:eastAsiaTheme="minorHAnsi" w:hAnsi="Symbol" w:cs="Symbol"/>
-          <w:color w:val="auto"/>
-          <w:sz w:val="32"/>
-          <w:szCs w:val="32"/>
-          <w:lang w:bidi="ar-SA"/>
-        </w:rPr>
-        <w:t></w:t>
-      </w:r>
-      <w:r>
-        <w:rPr>
-          <w:rFonts w:ascii="Symbol" w:eastAsiaTheme="minorHAnsi" w:hAnsi="Symbol" w:cs="Symbol"/>
-          <w:color w:val="auto"/>
-          <w:sz w:val="32"/>
-          <w:szCs w:val="32"/>
-          <w:lang w:bidi="ar-SA"/>
-        </w:rPr>
-        <w:t></w:t>
-      </w:r>
-      <w:r>
-        <w:rPr>
-          <w:rFonts w:ascii="Times New Roman" w:eastAsiaTheme="minorHAnsi" w:hAnsi="Times New Roman" w:cs="Times New Roman"/>
-          <w:color w:val="auto"/>
-          <w:sz w:val="32"/>
-          <w:szCs w:val="32"/>
-          <w:lang w:bidi="ar-SA"/>
-        </w:rPr>
-        <w:t xml:space="preserve">Lanna Cooking Recipe on Mobile has display recipe information on </w:t>
-      </w:r>
-      <w:r>
-        <w:rPr>
-          <w:rFonts w:ascii="Times" w:eastAsiaTheme="minorHAnsi" w:hAnsi="Times" w:cs="Times"/>
-          <w:color w:val="auto"/>
-          <w:sz w:val="24"/>
-          <w:szCs w:val="24"/>
-          <w:lang w:bidi="ar-SA"/>
-        </w:rPr>
-        <w:t> -</w:t>
-      </w:r>
-      <w:r>
-        <w:rPr>
-          <w:rFonts w:ascii="Times New Roman" w:eastAsiaTheme="minorHAnsi" w:hAnsi="Times New Roman" w:cs="Times New Roman"/>
-          <w:color w:val="auto"/>
-          <w:sz w:val="32"/>
-          <w:szCs w:val="32"/>
-          <w:lang w:bidi="ar-SA"/>
-        </w:rPr>
-        <w:t xml:space="preserve">application. </w:t>
-      </w:r>
-    </w:p>
-    <w:p>
-      <w:pPr>
-        <w:widowControl w:val="0"/>
-        <w:numPr>
-          <w:ilvl w:val="0"/>
-          <w:numId w:val="22"/>
-        </w:numPr>
-        <w:tabs>
-          <w:tab w:val="left" w:pos="220"/>
-          <w:tab w:val="left" w:pos="720"/>
-        </w:tabs>
-        <w:autoSpaceDE w:val="0"/>
-        <w:autoSpaceDN w:val="0"/>
-        <w:adjustRightInd w:val="0"/>
-        <w:spacing w:after="240" w:line="240" w:lineRule="auto"/>
-        <w:ind w:left="720" w:hanging="720"/>
-        <w:rPr>
-          <w:rFonts w:ascii="Times" w:eastAsiaTheme="minorHAnsi" w:hAnsi="Times" w:cs="Times"/>
-          <w:color w:val="auto"/>
-          <w:sz w:val="24"/>
-          <w:szCs w:val="24"/>
-          <w:lang w:bidi="ar-SA"/>
-        </w:rPr>
-      </w:pPr>
-      <w:r>
-        <w:rPr>
-          <w:rFonts w:ascii="Symbol" w:eastAsiaTheme="minorHAnsi" w:hAnsi="Symbol" w:cs="Symbol"/>
-          <w:color w:val="auto"/>
-          <w:sz w:val="30"/>
-          <w:szCs w:val="30"/>
-          <w:lang w:bidi="ar-SA"/>
-        </w:rPr>
-        <w:tab/>
-      </w:r>
-      <w:r>
-        <w:rPr>
-          <w:rFonts w:ascii="Symbol" w:eastAsiaTheme="minorHAnsi" w:hAnsi="Symbol" w:cs="Symbol"/>
-          <w:color w:val="auto"/>
-          <w:sz w:val="30"/>
-          <w:szCs w:val="30"/>
-          <w:lang w:bidi="ar-SA"/>
-        </w:rPr>
-        <w:tab/>
-      </w:r>
-      <w:r>
-        <w:rPr>
-          <w:rFonts w:ascii="Symbol" w:eastAsiaTheme="minorHAnsi" w:hAnsi="Symbol" w:cs="Symbol"/>
-          <w:color w:val="auto"/>
-          <w:sz w:val="30"/>
-          <w:szCs w:val="30"/>
-          <w:lang w:bidi="ar-SA"/>
-        </w:rPr>
-        <w:t></w:t>
-      </w:r>
-      <w:r>
-        <w:rPr>
-          <w:rFonts w:ascii="Symbol" w:eastAsiaTheme="minorHAnsi" w:hAnsi="Symbol" w:cs="Symbol"/>
-          <w:color w:val="auto"/>
-          <w:sz w:val="30"/>
-          <w:szCs w:val="30"/>
-          <w:lang w:bidi="ar-SA"/>
-        </w:rPr>
-        <w:t></w:t>
-      </w:r>
-      <w:r>
-        <w:rPr>
-          <w:rFonts w:ascii="Symbol" w:eastAsiaTheme="minorHAnsi" w:hAnsi="Symbol" w:cs="Symbol"/>
-          <w:color w:val="auto"/>
-          <w:sz w:val="30"/>
-          <w:szCs w:val="30"/>
-          <w:lang w:bidi="ar-SA"/>
-        </w:rPr>
-        <w:t></w:t>
-      </w:r>
-      <w:r>
-        <w:rPr>
-          <w:rFonts w:ascii="Times New Roman" w:eastAsiaTheme="minorHAnsi" w:hAnsi="Times New Roman" w:cs="Times New Roman"/>
-          <w:color w:val="auto"/>
-          <w:sz w:val="32"/>
-          <w:szCs w:val="32"/>
-          <w:lang w:bidi="ar-SA"/>
-        </w:rPr>
-        <w:t xml:space="preserve">Lanna Cooking Recipe on Mobile has finding ingredient store location </w:t>
-      </w:r>
-      <w:r>
-        <w:rPr>
-          <w:rFonts w:ascii="Times" w:eastAsiaTheme="minorHAnsi" w:hAnsi="Times" w:cs="Times"/>
-          <w:color w:val="auto"/>
-          <w:sz w:val="24"/>
-          <w:szCs w:val="24"/>
-          <w:lang w:bidi="ar-SA"/>
-        </w:rPr>
-        <w:t> -</w:t>
-      </w:r>
-      <w:r>
-        <w:rPr>
-          <w:rFonts w:ascii="Times New Roman" w:eastAsiaTheme="minorHAnsi" w:hAnsi="Times New Roman" w:cs="Times New Roman"/>
-          <w:color w:val="auto"/>
-          <w:sz w:val="32"/>
-          <w:szCs w:val="32"/>
-          <w:lang w:bidi="ar-SA"/>
-        </w:rPr>
-        <w:t xml:space="preserve">function. </w:t>
-      </w:r>
-      <w:r>
-        <w:rPr>
-          <w:rFonts w:ascii="Times" w:eastAsiaTheme="minorHAnsi" w:hAnsi="Times" w:cs="Times"/>
-          <w:color w:val="auto"/>
-          <w:sz w:val="24"/>
-          <w:szCs w:val="24"/>
-          <w:lang w:bidi="ar-SA"/>
-        </w:rPr>
-        <w:t> -</w:t>
-      </w:r>
-      <w:r>
-        <w:rPr>
-          <w:rFonts w:ascii="Times" w:eastAsiaTheme="minorHAnsi" w:hAnsi="Times" w:cs="Times"/>
-          <w:color w:val="auto"/>
-          <w:sz w:val="38"/>
-          <w:szCs w:val="38"/>
-          <w:lang w:bidi="ar-SA"/>
-        </w:rPr>
-        <w:t xml:space="preserve">1.4Acronyms and Definitions Acronyms </w:t>
-      </w:r>
-      <w:r>
-        <w:rPr>
-          <w:rFonts w:ascii="Times" w:eastAsiaTheme="minorHAnsi" w:hAnsi="Times" w:cs="Times"/>
-          <w:color w:val="auto"/>
-          <w:sz w:val="24"/>
-          <w:szCs w:val="24"/>
-          <w:lang w:bidi="ar-SA"/>
-        </w:rPr>
-        <w:t> -</w:t>
-      </w:r>
-      <w:r>
-        <w:rPr>
-          <w:rFonts w:ascii="Times New Roman" w:eastAsiaTheme="minorHAnsi" w:hAnsi="Times New Roman" w:cs="Times New Roman"/>
-          <w:color w:val="auto"/>
-          <w:sz w:val="32"/>
-          <w:szCs w:val="32"/>
-          <w:lang w:bidi="ar-SA"/>
-        </w:rPr>
-        <w:t xml:space="preserve">LCR = Lanna Cooking Recipe -PMP = Project Management Plan -SDD = Software Design Document -SRS = Software Requirment Specification KO = Kantapong Orprayoon -KS = Khomkrib Singh -URS = User Requirement Specification SRS = Software Requirement Specification UC = Use Case -AD = Activity Diagram </w:t>
-      </w:r>
     </w:p>
     <w:p>
       <w:pPr>
@@ -6276,44 +5245,14 @@
         <w:adjustRightInd w:val="0"/>
         <w:spacing w:after="240" w:line="240" w:lineRule="auto"/>
         <w:rPr>
-          <w:rFonts w:ascii="Times" w:eastAsiaTheme="minorHAnsi" w:hAnsi="Times" w:cs="Times"/>
-          <w:color w:val="auto"/>
-          <w:sz w:val="24"/>
-          <w:szCs w:val="24"/>
+          <w:rFonts w:ascii="Times New Roman" w:eastAsiaTheme="minorHAnsi" w:hAnsi="Times New Roman" w:cs="Times New Roman"/>
+          <w:b/>
+          <w:color w:val="auto"/>
+          <w:sz w:val="36"/>
+          <w:szCs w:val="36"/>
           <w:lang w:bidi="ar-SA"/>
         </w:rPr>
       </w:pPr>
-      <w:r>
-        <w:rPr>
-          <w:rFonts w:ascii="Times" w:eastAsiaTheme="minorHAnsi" w:hAnsi="Times" w:cs="Times"/>
-          <w:color w:val="auto"/>
-          <w:sz w:val="38"/>
-          <w:szCs w:val="38"/>
-          <w:lang w:bidi="ar-SA"/>
-        </w:rPr>
-        <w:t>Definitions -</w:t>
-      </w:r>
-      <w:r>
-        <w:rPr>
-          <w:rFonts w:ascii="Times" w:eastAsiaTheme="minorHAnsi" w:hAnsi="Times" w:cs="Times"/>
-          <w:color w:val="auto"/>
-          <w:sz w:val="32"/>
-          <w:szCs w:val="32"/>
-          <w:lang w:bidi="ar-SA"/>
-        </w:rPr>
-        <w:t xml:space="preserve">Registration information database </w:t>
-      </w:r>
-      <w:r>
-        <w:rPr>
-          <w:rFonts w:ascii="Times New Roman" w:eastAsiaTheme="minorHAnsi" w:hAnsi="Times New Roman" w:cs="Times New Roman"/>
-          <w:color w:val="auto"/>
-          <w:sz w:val="32"/>
-          <w:szCs w:val="32"/>
-          <w:lang w:bidi="ar-SA"/>
-        </w:rPr>
-        <w:t>contains e-mail as username, password, and</w:t>
-      </w:r>
     </w:p>
     <w:p>
       <w:pPr>
@@ -6323,301 +5262,6 @@
         <w:adjustRightInd w:val="0"/>
         <w:spacing w:after="240" w:line="240" w:lineRule="auto"/>
         <w:rPr>
-          <w:rFonts w:ascii="Times" w:eastAsiaTheme="minorHAnsi" w:hAnsi="Times" w:cs="Times"/>
-          <w:color w:val="auto"/>
-          <w:sz w:val="24"/>
-          <w:szCs w:val="24"/>
-          <w:lang w:bidi="ar-SA"/>
-        </w:rPr>
-      </w:pPr>
-      <w:r>
-        <w:rPr>
-          <w:rFonts w:ascii="Times New Roman" w:eastAsiaTheme="minorHAnsi" w:hAnsi="Times New Roman" w:cs="Times New Roman"/>
-          <w:color w:val="auto"/>
-          <w:sz w:val="32"/>
-          <w:szCs w:val="32"/>
-          <w:lang w:bidi="ar-SA"/>
-        </w:rPr>
-        <w:t>display name.</w:t>
-      </w:r>
-    </w:p>
-    <w:p>
-      <w:pPr>
-        <w:widowControl w:val="0"/>
-        <w:autoSpaceDE w:val="0"/>
-        <w:autoSpaceDN w:val="0"/>
-        <w:adjustRightInd w:val="0"/>
-        <w:spacing w:after="240" w:line="240" w:lineRule="auto"/>
-        <w:rPr>
-          <w:rFonts w:ascii="Times" w:eastAsiaTheme="minorHAnsi" w:hAnsi="Times" w:cs="Times"/>
-          <w:color w:val="auto"/>
-          <w:sz w:val="24"/>
-          <w:szCs w:val="24"/>
-          <w:lang w:bidi="ar-SA"/>
-        </w:rPr>
-      </w:pPr>
-      <w:r>
-        <w:rPr>
-          <w:rFonts w:ascii="Times" w:eastAsiaTheme="minorHAnsi" w:hAnsi="Times" w:cs="Times"/>
-          <w:color w:val="auto"/>
-          <w:sz w:val="32"/>
-          <w:szCs w:val="32"/>
-          <w:lang w:bidi="ar-SA"/>
-        </w:rPr>
-        <w:t xml:space="preserve">Users database </w:t>
-      </w:r>
-      <w:r>
-        <w:rPr>
-          <w:rFonts w:ascii="Times New Roman" w:eastAsiaTheme="minorHAnsi" w:hAnsi="Times New Roman" w:cs="Times New Roman"/>
-          <w:color w:val="auto"/>
-          <w:sz w:val="32"/>
-          <w:szCs w:val="32"/>
-          <w:lang w:bidi="ar-SA"/>
-        </w:rPr>
-        <w:t>contains information of user which is Email as username, password and display name.</w:t>
-      </w:r>
-    </w:p>
-    <w:p>
-      <w:pPr>
-        <w:widowControl w:val="0"/>
-        <w:autoSpaceDE w:val="0"/>
-        <w:autoSpaceDN w:val="0"/>
-        <w:adjustRightInd w:val="0"/>
-        <w:spacing w:after="240" w:line="240" w:lineRule="auto"/>
-        <w:rPr>
-          <w:rFonts w:ascii="Times" w:eastAsiaTheme="minorHAnsi" w:hAnsi="Times" w:cs="Times"/>
-          <w:color w:val="auto"/>
-          <w:sz w:val="24"/>
-          <w:szCs w:val="24"/>
-          <w:lang w:bidi="ar-SA"/>
-        </w:rPr>
-      </w:pPr>
-      <w:r>
-        <w:rPr>
-          <w:rFonts w:ascii="Times" w:eastAsiaTheme="minorHAnsi" w:hAnsi="Times" w:cs="Times"/>
-          <w:color w:val="auto"/>
-          <w:sz w:val="32"/>
-          <w:szCs w:val="32"/>
-          <w:lang w:bidi="ar-SA"/>
-        </w:rPr>
-        <w:t xml:space="preserve">Recipe Details database </w:t>
-      </w:r>
-      <w:r>
-        <w:rPr>
-          <w:rFonts w:ascii="Times New Roman" w:eastAsiaTheme="minorHAnsi" w:hAnsi="Times New Roman" w:cs="Times New Roman"/>
-          <w:color w:val="auto"/>
-          <w:sz w:val="32"/>
-          <w:szCs w:val="32"/>
-          <w:lang w:bidi="ar-SA"/>
-        </w:rPr>
-        <w:t xml:space="preserve">contains recipe name, recipe description and recipe image </w:t>
-      </w:r>
-      <w:r>
-        <w:rPr>
-          <w:rFonts w:ascii="Times" w:eastAsiaTheme="minorHAnsi" w:hAnsi="Times" w:cs="Times"/>
-          <w:color w:val="auto"/>
-          <w:sz w:val="32"/>
-          <w:szCs w:val="32"/>
-          <w:lang w:bidi="ar-SA"/>
-        </w:rPr>
-        <w:t xml:space="preserve">Shopping list database </w:t>
-      </w:r>
-      <w:r>
-        <w:rPr>
-          <w:rFonts w:ascii="Times New Roman" w:eastAsiaTheme="minorHAnsi" w:hAnsi="Times New Roman" w:cs="Times New Roman"/>
-          <w:color w:val="auto"/>
-          <w:sz w:val="32"/>
-          <w:szCs w:val="32"/>
-          <w:lang w:bidi="ar-SA"/>
-        </w:rPr>
-        <w:t>contains recipe menu name.</w:t>
-      </w:r>
-    </w:p>
-    <w:p>
-      <w:pPr>
-        <w:widowControl w:val="0"/>
-        <w:autoSpaceDE w:val="0"/>
-        <w:autoSpaceDN w:val="0"/>
-        <w:adjustRightInd w:val="0"/>
-        <w:spacing w:after="240" w:line="240" w:lineRule="auto"/>
-        <w:rPr>
-          <w:rFonts w:ascii="Times" w:eastAsiaTheme="minorHAnsi" w:hAnsi="Times" w:cs="Times"/>
-          <w:color w:val="auto"/>
-          <w:sz w:val="24"/>
-          <w:szCs w:val="24"/>
-          <w:lang w:bidi="ar-SA"/>
-        </w:rPr>
-      </w:pPr>
-      <w:r>
-        <w:rPr>
-          <w:rFonts w:ascii="Times" w:eastAsiaTheme="minorHAnsi" w:hAnsi="Times" w:cs="Times"/>
-          <w:color w:val="auto"/>
-          <w:sz w:val="32"/>
-          <w:szCs w:val="32"/>
-          <w:lang w:bidi="ar-SA"/>
-        </w:rPr>
-        <w:t xml:space="preserve">Ingredient item database </w:t>
-      </w:r>
-      <w:r>
-        <w:rPr>
-          <w:rFonts w:ascii="Times New Roman" w:eastAsiaTheme="minorHAnsi" w:hAnsi="Times New Roman" w:cs="Times New Roman"/>
-          <w:color w:val="auto"/>
-          <w:sz w:val="32"/>
-          <w:szCs w:val="32"/>
-          <w:lang w:bidi="ar-SA"/>
-        </w:rPr>
-        <w:t>contains recipe ID, Ingredient ID, Ingredient Amount and ingredient Unit.</w:t>
-      </w:r>
-    </w:p>
-    <w:p>
-      <w:pPr>
-        <w:widowControl w:val="0"/>
-        <w:autoSpaceDE w:val="0"/>
-        <w:autoSpaceDN w:val="0"/>
-        <w:adjustRightInd w:val="0"/>
-        <w:spacing w:after="240" w:line="240" w:lineRule="auto"/>
-        <w:rPr>
-          <w:rFonts w:ascii="Times" w:eastAsiaTheme="minorHAnsi" w:hAnsi="Times" w:cs="Times"/>
-          <w:color w:val="auto"/>
-          <w:sz w:val="24"/>
-          <w:szCs w:val="24"/>
-          <w:lang w:bidi="ar-SA"/>
-        </w:rPr>
-      </w:pPr>
-      <w:r>
-        <w:rPr>
-          <w:rFonts w:ascii="Times" w:eastAsiaTheme="minorHAnsi" w:hAnsi="Times" w:cs="Times"/>
-          <w:color w:val="auto"/>
-          <w:sz w:val="32"/>
-          <w:szCs w:val="32"/>
-          <w:lang w:bidi="ar-SA"/>
-        </w:rPr>
-        <w:t xml:space="preserve">Ingredient detail database </w:t>
-      </w:r>
-      <w:r>
-        <w:rPr>
-          <w:rFonts w:ascii="Times New Roman" w:eastAsiaTheme="minorHAnsi" w:hAnsi="Times New Roman" w:cs="Times New Roman"/>
-          <w:color w:val="auto"/>
-          <w:sz w:val="32"/>
-          <w:szCs w:val="32"/>
-          <w:lang w:bidi="ar-SA"/>
-        </w:rPr>
-        <w:t>contains ingredient name, ingredient description and ingredient image</w:t>
-      </w:r>
-    </w:p>
-    <w:p>
-      <w:pPr>
-        <w:widowControl w:val="0"/>
-        <w:autoSpaceDE w:val="0"/>
-        <w:autoSpaceDN w:val="0"/>
-        <w:adjustRightInd w:val="0"/>
-        <w:spacing w:after="240" w:line="240" w:lineRule="auto"/>
-        <w:rPr>
-          <w:rFonts w:ascii="Times" w:eastAsiaTheme="minorHAnsi" w:hAnsi="Times" w:cs="Times"/>
-          <w:color w:val="auto"/>
-          <w:sz w:val="24"/>
-          <w:szCs w:val="24"/>
-          <w:lang w:bidi="ar-SA"/>
-        </w:rPr>
-      </w:pPr>
-      <w:r>
-        <w:rPr>
-          <w:rFonts w:ascii="Times" w:eastAsiaTheme="minorHAnsi" w:hAnsi="Times" w:cs="Times"/>
-          <w:color w:val="auto"/>
-          <w:sz w:val="32"/>
-          <w:szCs w:val="32"/>
-          <w:lang w:bidi="ar-SA"/>
-        </w:rPr>
-        <w:t xml:space="preserve">Ingredient store location database </w:t>
-      </w:r>
-      <w:r>
-        <w:rPr>
-          <w:rFonts w:ascii="Times New Roman" w:eastAsiaTheme="minorHAnsi" w:hAnsi="Times New Roman" w:cs="Times New Roman"/>
-          <w:color w:val="auto"/>
-          <w:sz w:val="32"/>
-          <w:szCs w:val="32"/>
-          <w:lang w:bidi="ar-SA"/>
-        </w:rPr>
-        <w:t>contains store location, store name, store description and store image.</w:t>
-      </w:r>
-    </w:p>
-    <w:p>
-      <w:pPr>
-        <w:widowControl w:val="0"/>
-        <w:autoSpaceDE w:val="0"/>
-        <w:autoSpaceDN w:val="0"/>
-        <w:adjustRightInd w:val="0"/>
-        <w:spacing w:after="240" w:line="240" w:lineRule="auto"/>
-        <w:rPr>
-          <w:rFonts w:ascii="Times" w:eastAsiaTheme="minorHAnsi" w:hAnsi="Times" w:cs="Times"/>
-          <w:color w:val="auto"/>
-          <w:sz w:val="24"/>
-          <w:szCs w:val="24"/>
-          <w:lang w:bidi="ar-SA"/>
-        </w:rPr>
-      </w:pPr>
-      <w:r>
-        <w:rPr>
-          <w:rFonts w:ascii="Times" w:eastAsiaTheme="minorHAnsi" w:hAnsi="Times" w:cs="Times"/>
-          <w:color w:val="auto"/>
-          <w:sz w:val="32"/>
-          <w:szCs w:val="32"/>
-          <w:lang w:bidi="ar-SA"/>
-        </w:rPr>
-        <w:t xml:space="preserve">Cooking method database </w:t>
-      </w:r>
-      <w:r>
-        <w:rPr>
-          <w:rFonts w:ascii="Times New Roman" w:eastAsiaTheme="minorHAnsi" w:hAnsi="Times New Roman" w:cs="Times New Roman"/>
-          <w:color w:val="auto"/>
-          <w:sz w:val="32"/>
-          <w:szCs w:val="32"/>
-          <w:lang w:bidi="ar-SA"/>
-        </w:rPr>
-        <w:t>contains recipe id, section, cooking method description text and cooking method image.</w:t>
-      </w:r>
-    </w:p>
-    <w:p>
-      <w:pPr>
-        <w:widowControl w:val="0"/>
-        <w:autoSpaceDE w:val="0"/>
-        <w:autoSpaceDN w:val="0"/>
-        <w:adjustRightInd w:val="0"/>
-        <w:spacing w:after="240" w:line="240" w:lineRule="auto"/>
-        <w:rPr>
-          <w:rFonts w:ascii="Times New Roman" w:eastAsiaTheme="minorHAnsi" w:hAnsi="Times New Roman" w:cs="Times New Roman"/>
-          <w:color w:val="auto"/>
-          <w:sz w:val="24"/>
-          <w:szCs w:val="24"/>
-          <w:lang w:bidi="ar-SA"/>
-        </w:rPr>
-      </w:pPr>
-    </w:p>
-    <w:p>
-      <w:pPr>
-        <w:widowControl w:val="0"/>
-        <w:autoSpaceDE w:val="0"/>
-        <w:autoSpaceDN w:val="0"/>
-        <w:adjustRightInd w:val="0"/>
-        <w:spacing w:after="240" w:line="240" w:lineRule="auto"/>
-        <w:rPr>
-          <w:rFonts w:ascii="Times New Roman" w:eastAsiaTheme="minorHAnsi" w:hAnsi="Times New Roman" w:cs="Times New Roman"/>
-          <w:b/>
-          <w:color w:val="auto"/>
-          <w:sz w:val="36"/>
-          <w:szCs w:val="36"/>
-          <w:lang w:bidi="ar-SA"/>
-        </w:rPr>
-      </w:pPr>
-    </w:p>
-    <w:p>
-      <w:pPr>
-        <w:widowControl w:val="0"/>
-        <w:autoSpaceDE w:val="0"/>
-        <w:autoSpaceDN w:val="0"/>
-        <w:adjustRightInd w:val="0"/>
-        <w:spacing w:after="240" w:line="240" w:lineRule="auto"/>
-        <w:rPr>
           <w:rFonts w:ascii="Times New Roman" w:eastAsiaTheme="minorHAnsi" w:hAnsi="Times New Roman" w:cs="Times New Roman"/>
           <w:b/>
           <w:color w:val="auto"/>
@@ -6637,7 +5281,7 @@
           <w:lang w:bidi="ar-SA"/>
         </w:rPr>
       </w:pPr>
-      <w:bookmarkStart w:id="5" w:name="_Toc260001446"/>
+      <w:bookmarkStart w:id="6" w:name="_Toc260001446"/>
       <w:r>
         <w:rPr>
           <w:rFonts w:ascii="Times" w:eastAsiaTheme="minorHAnsi" w:hAnsi="Times"/>
@@ -6645,9 +5289,10 @@
           <w:szCs w:val="36"/>
           <w:lang w:bidi="ar-SA"/>
         </w:rPr>
+        <w:lastRenderedPageBreak/>
         <w:t>Chapter Two: Overall Description</w:t>
       </w:r>
-      <w:bookmarkEnd w:id="5"/>
+      <w:bookmarkEnd w:id="6"/>
     </w:p>
     <w:p>
       <w:pPr>
@@ -6664,7 +5309,7 @@
           <w:lang w:bidi="ar-SA"/>
         </w:rPr>
       </w:pPr>
-      <w:bookmarkStart w:id="6" w:name="_Toc260001447"/>
+      <w:bookmarkStart w:id="7" w:name="_Toc260001447"/>
       <w:r>
         <w:rPr>
           <w:rFonts w:ascii="Times" w:hAnsi="Times"/>
@@ -6675,7 +5320,7 @@
         </w:rPr>
         <w:t>Overall Description</w:t>
       </w:r>
-      <w:bookmarkEnd w:id="6"/>
+      <w:bookmarkEnd w:id="7"/>
     </w:p>
     <w:p>
       <w:pPr>
@@ -6709,7 +5354,7 @@
         </w:rPr>
         <w:tab/>
       </w:r>
-      <w:bookmarkStart w:id="7" w:name="_Toc260001448"/>
+      <w:bookmarkStart w:id="8" w:name="_Toc260001448"/>
       <w:r>
         <w:rPr>
           <w:rFonts w:ascii="Times" w:hAnsi="Times"/>
@@ -6737,7 +5382,7 @@
         </w:rPr>
         <w:t>Product Perspective</w:t>
       </w:r>
-      <w:bookmarkEnd w:id="7"/>
+      <w:bookmarkEnd w:id="8"/>
     </w:p>
     <w:p>
       <w:pPr>
@@ -6777,7 +5422,7 @@
           <w:lang w:bidi="ar-SA"/>
         </w:rPr>
       </w:pPr>
-      <w:bookmarkStart w:id="8" w:name="_Toc260001449"/>
+      <w:bookmarkStart w:id="9" w:name="_Toc260001449"/>
       <w:r>
         <w:rPr>
           <w:rFonts w:ascii="Times" w:hAnsi="Times"/>
@@ -6805,7 +5450,7 @@
         </w:rPr>
         <w:t>Product Features</w:t>
       </w:r>
-      <w:bookmarkEnd w:id="8"/>
+      <w:bookmarkEnd w:id="9"/>
     </w:p>
     <w:p>
       <w:pPr>
@@ -6818,7 +5463,7 @@
           <w:lang w:bidi="ar-SA"/>
         </w:rPr>
       </w:pPr>
-      <w:bookmarkStart w:id="9" w:name="_Toc260001450"/>
+      <w:bookmarkStart w:id="10" w:name="_Toc260001450"/>
       <w:r>
         <w:rPr>
           <w:rFonts w:ascii="Times" w:hAnsi="Times"/>
@@ -6846,7 +5491,7 @@
         </w:rPr>
         <w:t>User Classes and Characteristics</w:t>
       </w:r>
-      <w:bookmarkEnd w:id="9"/>
+      <w:bookmarkEnd w:id="10"/>
     </w:p>
     <w:p>
       <w:pPr>
@@ -7624,6 +6269,7 @@
           <w:szCs w:val="24"/>
           <w:lang w:bidi="ar-SA"/>
         </w:rPr>
+        <w:lastRenderedPageBreak/>
         <w:t>Visitor</w:t>
       </w:r>
       <w:r>
@@ -8238,7 +6884,7 @@
         </w:rPr>
         <w:tab/>
       </w:r>
-      <w:bookmarkStart w:id="10" w:name="_Toc260001451"/>
+      <w:bookmarkStart w:id="11" w:name="_Toc260001451"/>
       <w:r>
         <w:rPr>
           <w:rFonts w:ascii="Times" w:hAnsi="Times"/>
@@ -8266,7 +6912,7 @@
         </w:rPr>
         <w:t>Operation Environment</w:t>
       </w:r>
-      <w:bookmarkEnd w:id="10"/>
+      <w:bookmarkEnd w:id="11"/>
     </w:p>
     <w:p>
       <w:pPr>
@@ -8465,7 +7111,7 @@
           <w:lang w:bidi="ar-SA"/>
         </w:rPr>
       </w:pPr>
-      <w:bookmarkStart w:id="11" w:name="_Toc260001452"/>
+      <w:bookmarkStart w:id="12" w:name="_Toc260001452"/>
       <w:r>
         <w:rPr>
           <w:rFonts w:ascii="Times" w:hAnsi="Times"/>
@@ -8493,7 +7139,7 @@
         </w:rPr>
         <w:t>Design and Implementation Constraints</w:t>
       </w:r>
-      <w:bookmarkEnd w:id="11"/>
+      <w:bookmarkEnd w:id="12"/>
     </w:p>
     <w:p>
       <w:pPr>
@@ -8748,6 +7394,7 @@
           <w:szCs w:val="24"/>
           <w:lang w:bidi="ar-SA"/>
         </w:rPr>
+        <w:lastRenderedPageBreak/>
         <w:t xml:space="preserve">The application has to </w:t>
       </w:r>
       <w:r>
@@ -8783,7 +7430,6 @@
           <w:color w:val="auto"/>
           <w:sz w:val="24"/>
           <w:szCs w:val="24"/>
-          <w:lang w:bidi="ar-SA"/>
         </w:rPr>
         <w:drawing>
           <wp:inline distT="0" distB="0" distL="0" distR="0" wp14:anchorId="5D31C0A7" wp14:editId="721B7507">
@@ -8845,7 +7491,7 @@
           <w:lang w:bidi="ar-SA"/>
         </w:rPr>
       </w:pPr>
-      <w:bookmarkStart w:id="12" w:name="_Toc260001453"/>
+      <w:bookmarkStart w:id="13" w:name="_Toc260001453"/>
       <w:r>
         <w:rPr>
           <w:rFonts w:ascii="Times" w:eastAsiaTheme="minorHAnsi" w:hAnsi="Times"/>
@@ -8855,7 +7501,7 @@
         </w:rPr>
         <w:t xml:space="preserve">Chapter Three: </w:t>
       </w:r>
-      <w:bookmarkEnd w:id="12"/>
+      <w:bookmarkEnd w:id="13"/>
       <w:r>
         <w:rPr>
           <w:rFonts w:ascii="Times" w:eastAsiaTheme="minorHAnsi" w:hAnsi="Times"/>
@@ -8884,7 +7530,7 @@
           <w:docGrid w:linePitch="360"/>
         </w:sectPr>
       </w:pPr>
-      <w:bookmarkStart w:id="13" w:name="_Toc260001454"/>
+      <w:bookmarkStart w:id="14" w:name="_Toc260001454"/>
       <w:r>
         <w:rPr>
           <w:rFonts w:ascii="Times" w:hAnsi="Times"/>
@@ -8895,7 +7541,7 @@
         </w:rPr>
         <w:t xml:space="preserve">3. </w:t>
       </w:r>
-      <w:bookmarkEnd w:id="13"/>
+      <w:bookmarkEnd w:id="14"/>
       <w:r>
         <w:rPr>
           <w:rFonts w:ascii="Times" w:hAnsi="Times"/>
@@ -8935,7 +7581,7 @@
           <w:lang w:bidi="ar-SA"/>
         </w:rPr>
       </w:pPr>
-      <w:bookmarkStart w:id="14" w:name="_Toc260001457"/>
+      <w:bookmarkStart w:id="15" w:name="_Toc260001457"/>
       <w:r>
         <w:rPr>
           <w:rFonts w:ascii="Times" w:eastAsiaTheme="minorHAnsi" w:hAnsi="Times"/>
@@ -8943,9 +7589,10 @@
           <w:szCs w:val="36"/>
           <w:lang w:bidi="ar-SA"/>
         </w:rPr>
+        <w:lastRenderedPageBreak/>
         <w:t xml:space="preserve">Chapter Four: </w:t>
       </w:r>
-      <w:bookmarkEnd w:id="14"/>
+      <w:bookmarkEnd w:id="15"/>
       <w:r>
         <w:rPr>
           <w:rFonts w:ascii="Times" w:eastAsiaTheme="minorHAnsi" w:hAnsi="Times"/>
@@ -8967,7 +7614,7 @@
           <w:lang w:bidi="ar-SA"/>
         </w:rPr>
       </w:pPr>
-      <w:bookmarkStart w:id="15" w:name="_Toc260001458"/>
+      <w:bookmarkStart w:id="16" w:name="_Toc260001458"/>
       <w:r>
         <w:rPr>
           <w:rFonts w:ascii="Times" w:hAnsi="Times" w:cs="Times"/>
@@ -8976,9 +7623,10 @@
           <w:szCs w:val="32"/>
           <w:lang w:bidi="ar-SA"/>
         </w:rPr>
+        <w:lastRenderedPageBreak/>
         <w:t xml:space="preserve">4. </w:t>
       </w:r>
-      <w:bookmarkEnd w:id="15"/>
+      <w:bookmarkEnd w:id="16"/>
       <w:r>
         <w:rPr>
           <w:rFonts w:ascii="Times" w:hAnsi="Times"/>
@@ -9001,7 +7649,7 @@
           <w:lang w:bidi="ar-SA"/>
         </w:rPr>
       </w:pPr>
-      <w:bookmarkStart w:id="16" w:name="_Toc260001459"/>
+      <w:bookmarkStart w:id="17" w:name="_Toc260001459"/>
       <w:r>
         <w:rPr>
           <w:rFonts w:ascii="Times" w:eastAsiaTheme="minorHAnsi" w:hAnsi="Times" w:cs="Times"/>
@@ -9011,7 +7659,7 @@
         </w:rPr>
         <w:t xml:space="preserve">4.1 </w:t>
       </w:r>
-      <w:bookmarkEnd w:id="16"/>
+      <w:bookmarkEnd w:id="17"/>
       <w:r>
         <w:rPr>
           <w:rFonts w:ascii="Times" w:hAnsi="Times"/>
@@ -9031,7 +7679,6 @@
         <w:rPr>
           <w:rFonts w:ascii="Times New Roman" w:hAnsi="Times New Roman" w:cs="Times New Roman"/>
           <w:noProof/>
-          <w:lang w:bidi="ar-SA"/>
         </w:rPr>
         <w:drawing>
           <wp:inline distT="0" distB="0" distL="0" distR="0" wp14:anchorId="66E66E8D" wp14:editId="7FAD503E">
@@ -9075,8 +7722,6 @@
           </wp:inline>
         </w:drawing>
       </w:r>
-      <w:bookmarkStart w:id="17" w:name="_GoBack"/>
-      <w:bookmarkEnd w:id="17"/>
     </w:p>
     <w:p>
       <w:pPr>
@@ -9128,6 +7773,7 @@
           <w:sz w:val="28"/>
           <w:szCs w:val="28"/>
         </w:rPr>
+        <w:lastRenderedPageBreak/>
         <w:t>4.2</w:t>
       </w:r>
       <w:r>
@@ -9239,7 +7885,6 @@
           <w:noProof/>
           <w:color w:val="auto"/>
           <w:sz w:val="28"/>
-          <w:lang w:bidi="ar-SA"/>
         </w:rPr>
         <w:drawing>
           <wp:anchor distT="0" distB="0" distL="114300" distR="114300" simplePos="0" relativeHeight="251679744" behindDoc="0" locked="0" layoutInCell="1" allowOverlap="1" wp14:anchorId="2578041C" wp14:editId="26354E2E">
@@ -9286,7 +7931,7 @@
                     </a:prstGeom>
                     <a:extLst>
                       <a:ext uri="{FAA26D3D-D897-4be2-8F04-BA451C77F1D7}">
-                        <ma14:placeholderFlag xmlns:ma14="http://schemas.microsoft.com/office/mac/drawingml/2011/main"/>
+                        <ma14:placeholderFlag xmlns:ma14="http://schemas.microsoft.com/office/mac/drawingml/2011/main" xmlns:w="http://schemas.openxmlformats.org/wordprocessingml/2006/main" xmlns:w10="urn:schemas-microsoft-com:office:word" xmlns:v="urn:schemas-microsoft-com:vml" xmlns:o="urn:schemas-microsoft-com:office:office" xmlns:mv="urn:schemas-microsoft-com:mac:vml" xmlns:mo="http://schemas.microsoft.com/office/mac/office/2008/main" xmlns=""/>
                       </a:ext>
                     </a:extLst>
                   </pic:spPr>
@@ -10840,6 +9485,7 @@
           <w:sz w:val="24"/>
           <w:szCs w:val="24"/>
         </w:rPr>
+        <w:lastRenderedPageBreak/>
         <w:t>Method</w:t>
       </w:r>
     </w:p>
@@ -11671,6 +10317,7 @@
           <w:sz w:val="24"/>
           <w:szCs w:val="24"/>
         </w:rPr>
+        <w:lastRenderedPageBreak/>
         <w:t>CD-02,</w:t>
       </w:r>
       <w:r>
@@ -11766,7 +10413,6 @@
           <w:color w:val="auto"/>
           <w:sz w:val="24"/>
           <w:szCs w:val="24"/>
-          <w:lang w:bidi="ar-SA"/>
         </w:rPr>
         <w:drawing>
           <wp:anchor distT="0" distB="0" distL="114300" distR="114300" simplePos="0" relativeHeight="251660288" behindDoc="0" locked="0" layoutInCell="1" allowOverlap="1" wp14:anchorId="78CC44D6" wp14:editId="48DD7673">
@@ -11820,7 +10466,7 @@
                     </a:ln>
                     <a:extLst>
                       <a:ext uri="{FAA26D3D-D897-4be2-8F04-BA451C77F1D7}">
-                        <ma14:placeholderFlag xmlns:ma14="http://schemas.microsoft.com/office/mac/drawingml/2011/main"/>
+                        <ma14:placeholderFlag xmlns:ma14="http://schemas.microsoft.com/office/mac/drawingml/2011/main" xmlns:w="http://schemas.openxmlformats.org/wordprocessingml/2006/main" xmlns:w10="urn:schemas-microsoft-com:office:word" xmlns:v="urn:schemas-microsoft-com:vml" xmlns:o="urn:schemas-microsoft-com:office:office" xmlns:mv="urn:schemas-microsoft-com:mac:vml" xmlns:mo="http://schemas.microsoft.com/office/mac/office/2008/main" xmlns=""/>
                       </a:ext>
                     </a:extLst>
                   </pic:spPr>
@@ -13172,6 +11818,7 @@
           <w:sz w:val="24"/>
           <w:szCs w:val="24"/>
         </w:rPr>
+        <w:lastRenderedPageBreak/>
         <w:t>CD-03,URS</w:t>
       </w:r>
     </w:p>
@@ -13227,7 +11874,6 @@
           <w:color w:val="auto"/>
           <w:sz w:val="24"/>
           <w:szCs w:val="24"/>
-          <w:lang w:bidi="ar-SA"/>
         </w:rPr>
         <w:drawing>
           <wp:anchor distT="0" distB="0" distL="114300" distR="114300" simplePos="0" relativeHeight="251681792" behindDoc="0" locked="0" layoutInCell="1" allowOverlap="1" wp14:anchorId="1E4AE281" wp14:editId="7D2C3C54">
@@ -14927,6 +13573,7 @@
                 <w:sz w:val="24"/>
                 <w:szCs w:val="24"/>
               </w:rPr>
+              <w:lastRenderedPageBreak/>
               <w:t>-</w:t>
             </w:r>
           </w:p>
@@ -15493,6 +14140,7 @@
           <w:sz w:val="24"/>
           <w:szCs w:val="24"/>
         </w:rPr>
+        <w:lastRenderedPageBreak/>
         <w:tab/>
         <w:t>Class name: Officer</w:t>
       </w:r>
@@ -15516,7 +14164,6 @@
           <w:color w:val="auto"/>
           <w:sz w:val="24"/>
           <w:szCs w:val="24"/>
-          <w:lang w:bidi="ar-SA"/>
         </w:rPr>
         <w:drawing>
           <wp:anchor distT="0" distB="0" distL="114300" distR="114300" simplePos="0" relativeHeight="251680768" behindDoc="0" locked="0" layoutInCell="1" allowOverlap="1" wp14:anchorId="185820CA" wp14:editId="3CAC7D18">
@@ -15563,7 +14210,7 @@
                     </a:prstGeom>
                     <a:extLst>
                       <a:ext uri="{FAA26D3D-D897-4be2-8F04-BA451C77F1D7}">
-                        <ma14:placeholderFlag xmlns:ma14="http://schemas.microsoft.com/office/mac/drawingml/2011/main"/>
+                        <ma14:placeholderFlag xmlns:ma14="http://schemas.microsoft.com/office/mac/drawingml/2011/main" xmlns:w="http://schemas.openxmlformats.org/wordprocessingml/2006/main" xmlns:w10="urn:schemas-microsoft-com:office:word" xmlns:v="urn:schemas-microsoft-com:vml" xmlns:o="urn:schemas-microsoft-com:office:office" xmlns:mv="urn:schemas-microsoft-com:mac:vml" xmlns:mo="http://schemas.microsoft.com/office/mac/office/2008/main" xmlns=""/>
                       </a:ext>
                     </a:extLst>
                   </pic:spPr>
@@ -17149,6 +15796,7 @@
           <w:sz w:val="28"/>
           <w:szCs w:val="28"/>
         </w:rPr>
+        <w:lastRenderedPageBreak/>
         <w:tab/>
       </w:r>
     </w:p>
@@ -17981,6 +16629,7 @@
           <w:sz w:val="24"/>
           <w:szCs w:val="24"/>
         </w:rPr>
+        <w:lastRenderedPageBreak/>
         <w:tab/>
         <w:t>Class name: Officer_Model</w:t>
       </w:r>
@@ -18015,7 +16664,6 @@
           <w:color w:val="auto"/>
           <w:sz w:val="24"/>
           <w:szCs w:val="24"/>
-          <w:lang w:bidi="ar-SA"/>
         </w:rPr>
         <w:drawing>
           <wp:anchor distT="0" distB="0" distL="114300" distR="114300" simplePos="0" relativeHeight="251663360" behindDoc="0" locked="0" layoutInCell="1" allowOverlap="1" wp14:anchorId="4D8EEF5C" wp14:editId="7684C926">
@@ -18062,7 +16710,7 @@
                     </a:prstGeom>
                     <a:extLst>
                       <a:ext uri="{FAA26D3D-D897-4be2-8F04-BA451C77F1D7}">
-                        <ma14:placeholderFlag xmlns:ma14="http://schemas.microsoft.com/office/mac/drawingml/2011/main"/>
+                        <ma14:placeholderFlag xmlns:ma14="http://schemas.microsoft.com/office/mac/drawingml/2011/main" xmlns:w="http://schemas.openxmlformats.org/wordprocessingml/2006/main" xmlns:w10="urn:schemas-microsoft-com:office:word" xmlns:v="urn:schemas-microsoft-com:vml" xmlns:o="urn:schemas-microsoft-com:office:office" xmlns:mv="urn:schemas-microsoft-com:mac:vml" xmlns:mo="http://schemas.microsoft.com/office/mac/office/2008/main" xmlns=""/>
                       </a:ext>
                     </a:extLst>
                   </pic:spPr>
@@ -19599,7 +18247,19 @@
                 <w:sz w:val="24"/>
                 <w:szCs w:val="24"/>
               </w:rPr>
-              <w:t>Method uses to add personal patient information and personal dentist information.</w:t>
+              <w:t xml:space="preserve">Method uses to add personal patient information and </w:t>
+            </w:r>
+            <w:r>
+              <w:rPr>
+                <w:rStyle w:val="Heading2Char"/>
+                <w:rFonts w:ascii="Times" w:hAnsi="Times"/>
+                <w:b w:val="0"/>
+                <w:color w:val="auto"/>
+                <w:sz w:val="24"/>
+                <w:szCs w:val="24"/>
+              </w:rPr>
+              <w:lastRenderedPageBreak/>
+              <w:t>personal dentist information.</w:t>
             </w:r>
           </w:p>
         </w:tc>
@@ -19628,6 +18288,7 @@
                 <w:sz w:val="24"/>
                 <w:szCs w:val="24"/>
               </w:rPr>
+              <w:lastRenderedPageBreak/>
               <w:t>-</w:t>
             </w:r>
           </w:p>
@@ -19666,6 +18327,7 @@
                 <w:sz w:val="24"/>
                 <w:szCs w:val="24"/>
               </w:rPr>
+              <w:lastRenderedPageBreak/>
               <w:t>8</w:t>
             </w:r>
           </w:p>
@@ -20397,7 +19059,6 @@
           <w:color w:val="auto"/>
           <w:sz w:val="24"/>
           <w:szCs w:val="24"/>
-          <w:lang w:bidi="ar-SA"/>
         </w:rPr>
         <w:drawing>
           <wp:anchor distT="0" distB="0" distL="114300" distR="114300" simplePos="0" relativeHeight="251682816" behindDoc="0" locked="0" layoutInCell="1" allowOverlap="1" wp14:anchorId="779D40D5" wp14:editId="15351C3B">
@@ -21999,6 +20660,7 @@
                 <w:sz w:val="24"/>
                 <w:szCs w:val="24"/>
               </w:rPr>
+              <w:lastRenderedPageBreak/>
               <w:t>8</w:t>
             </w:r>
           </w:p>
@@ -22954,8 +21616,8 @@
           <w:noProof/>
           <w:sz w:val="24"/>
           <w:szCs w:val="24"/>
-          <w:lang w:bidi="ar-SA"/>
-        </w:rPr>
+        </w:rPr>
+        <w:lastRenderedPageBreak/>
         <w:drawing>
           <wp:anchor distT="0" distB="0" distL="114300" distR="114300" simplePos="0" relativeHeight="251665408" behindDoc="0" locked="0" layoutInCell="1" allowOverlap="1" wp14:anchorId="38F68056" wp14:editId="2F1C1579">
             <wp:simplePos x="0" y="0"/>
@@ -23008,7 +21670,7 @@
                     </a:ln>
                     <a:extLst>
                       <a:ext uri="{FAA26D3D-D897-4be2-8F04-BA451C77F1D7}">
-                        <ma14:placeholderFlag xmlns:ma14="http://schemas.microsoft.com/office/mac/drawingml/2011/main"/>
+                        <ma14:placeholderFlag xmlns:ma14="http://schemas.microsoft.com/office/mac/drawingml/2011/main" xmlns:w="http://schemas.openxmlformats.org/wordprocessingml/2006/main" xmlns:w10="urn:schemas-microsoft-com:office:word" xmlns:v="urn:schemas-microsoft-com:vml" xmlns:o="urn:schemas-microsoft-com:office:office" xmlns:mv="urn:schemas-microsoft-com:mac:vml" xmlns:mo="http://schemas.microsoft.com/office/mac/office/2008/main" xmlns=""/>
                       </a:ext>
                     </a:extLst>
                   </pic:spPr>
@@ -24379,8 +23041,8 @@
           <w:noProof/>
           <w:sz w:val="24"/>
           <w:szCs w:val="24"/>
-          <w:lang w:bidi="ar-SA"/>
-        </w:rPr>
+        </w:rPr>
+        <w:lastRenderedPageBreak/>
         <w:drawing>
           <wp:anchor distT="0" distB="0" distL="114300" distR="114300" simplePos="0" relativeHeight="251666432" behindDoc="0" locked="0" layoutInCell="1" allowOverlap="1" wp14:anchorId="0ADB7C4B" wp14:editId="7DE26F39">
             <wp:simplePos x="0" y="0"/>
@@ -25799,8 +24461,8 @@
           <w:color w:val="auto"/>
           <w:sz w:val="24"/>
           <w:szCs w:val="24"/>
-          <w:lang w:bidi="ar-SA"/>
-        </w:rPr>
+        </w:rPr>
+        <w:lastRenderedPageBreak/>
         <w:drawing>
           <wp:anchor distT="0" distB="0" distL="114300" distR="114300" simplePos="0" relativeHeight="251667456" behindDoc="0" locked="0" layoutInCell="1" allowOverlap="1" wp14:anchorId="7EC8AED7" wp14:editId="758115B5">
             <wp:simplePos x="0" y="0"/>
@@ -27510,7 +26172,6 @@
           <w:color w:val="auto"/>
           <w:sz w:val="24"/>
           <w:szCs w:val="24"/>
-          <w:lang w:bidi="ar-SA"/>
         </w:rPr>
         <w:drawing>
           <wp:anchor distT="0" distB="0" distL="114300" distR="114300" simplePos="0" relativeHeight="251668480" behindDoc="0" locked="0" layoutInCell="1" allowOverlap="1" wp14:anchorId="4638C9F8" wp14:editId="4B891DDF">
@@ -27557,7 +26218,7 @@
                     </a:prstGeom>
                     <a:extLst>
                       <a:ext uri="{FAA26D3D-D897-4be2-8F04-BA451C77F1D7}">
-                        <ma14:placeholderFlag xmlns:ma14="http://schemas.microsoft.com/office/mac/drawingml/2011/main"/>
+                        <ma14:placeholderFlag xmlns:ma14="http://schemas.microsoft.com/office/mac/drawingml/2011/main" xmlns:w="http://schemas.openxmlformats.org/wordprocessingml/2006/main" xmlns:w10="urn:schemas-microsoft-com:office:word" xmlns:v="urn:schemas-microsoft-com:vml" xmlns:o="urn:schemas-microsoft-com:office:office" xmlns:mv="urn:schemas-microsoft-com:mac:vml" xmlns:mo="http://schemas.microsoft.com/office/mac/office/2008/main" xmlns=""/>
                       </a:ext>
                     </a:extLst>
                   </pic:spPr>
@@ -29191,7 +27852,6 @@
           <w:noProof/>
           <w:sz w:val="24"/>
           <w:szCs w:val="24"/>
-          <w:lang w:bidi="ar-SA"/>
         </w:rPr>
         <w:drawing>
           <wp:anchor distT="0" distB="0" distL="114300" distR="114300" simplePos="0" relativeHeight="251683840" behindDoc="0" locked="0" layoutInCell="1" allowOverlap="1" wp14:anchorId="7B3902EA" wp14:editId="6919E455">
@@ -30919,7 +29579,19 @@
                 <w:sz w:val="24"/>
                 <w:szCs w:val="24"/>
               </w:rPr>
-              <w:t xml:space="preserve"> using dentist</w:t>
+              <w:t xml:space="preserve"> using </w:t>
+            </w:r>
+            <w:r>
+              <w:rPr>
+                <w:rStyle w:val="Heading2Char"/>
+                <w:rFonts w:ascii="Times" w:hAnsi="Times"/>
+                <w:b w:val="0"/>
+                <w:color w:val="auto"/>
+                <w:sz w:val="24"/>
+                <w:szCs w:val="24"/>
+              </w:rPr>
+              <w:lastRenderedPageBreak/>
+              <w:t>dentist</w:t>
             </w:r>
             <w:r>
               <w:rPr>
@@ -30971,6 +29643,7 @@
                 <w:sz w:val="24"/>
                 <w:szCs w:val="24"/>
               </w:rPr>
+              <w:lastRenderedPageBreak/>
               <w:t>-</w:t>
             </w:r>
           </w:p>
@@ -31019,6 +29692,7 @@
                 <w:sz w:val="24"/>
                 <w:szCs w:val="24"/>
               </w:rPr>
+              <w:lastRenderedPageBreak/>
               <w:t>9</w:t>
             </w:r>
           </w:p>
@@ -31245,7 +29919,6 @@
           <w:color w:val="auto"/>
           <w:sz w:val="24"/>
           <w:szCs w:val="24"/>
-          <w:lang w:bidi="ar-SA"/>
         </w:rPr>
         <w:drawing>
           <wp:anchor distT="0" distB="0" distL="114300" distR="114300" simplePos="0" relativeHeight="251670528" behindDoc="0" locked="0" layoutInCell="1" allowOverlap="1" wp14:anchorId="164908A6" wp14:editId="4B834503">
@@ -32448,6 +31121,7 @@
                 <w:sz w:val="24"/>
                 <w:szCs w:val="24"/>
               </w:rPr>
+              <w:lastRenderedPageBreak/>
               <w:t>1</w:t>
             </w:r>
           </w:p>
@@ -32729,7 +31403,6 @@
           <w:color w:val="auto"/>
           <w:sz w:val="24"/>
           <w:szCs w:val="24"/>
-          <w:lang w:bidi="ar-SA"/>
         </w:rPr>
         <w:drawing>
           <wp:anchor distT="0" distB="0" distL="114300" distR="114300" simplePos="0" relativeHeight="251671552" behindDoc="0" locked="0" layoutInCell="1" allowOverlap="1" wp14:anchorId="20B4F92A" wp14:editId="6A0355BA">
@@ -34088,7 +32761,6 @@
           <w:color w:val="auto"/>
           <w:sz w:val="24"/>
           <w:szCs w:val="24"/>
-          <w:lang w:bidi="ar-SA"/>
         </w:rPr>
         <w:drawing>
           <wp:anchor distT="0" distB="0" distL="114300" distR="114300" simplePos="0" relativeHeight="251672576" behindDoc="0" locked="0" layoutInCell="1" allowOverlap="1" wp14:anchorId="5EC86F12" wp14:editId="1D83454D">
@@ -35542,8 +34214,8 @@
           <w:color w:val="auto"/>
           <w:sz w:val="24"/>
           <w:szCs w:val="24"/>
-          <w:lang w:bidi="ar-SA"/>
-        </w:rPr>
+        </w:rPr>
+        <w:lastRenderedPageBreak/>
         <w:drawing>
           <wp:anchor distT="0" distB="0" distL="114300" distR="114300" simplePos="0" relativeHeight="251673600" behindDoc="0" locked="0" layoutInCell="1" allowOverlap="1" wp14:anchorId="490B2F82" wp14:editId="33B4EA91">
             <wp:simplePos x="0" y="0"/>
@@ -37244,6 +35916,7 @@
                 <w:sz w:val="24"/>
                 <w:szCs w:val="24"/>
               </w:rPr>
+              <w:lastRenderedPageBreak/>
               <w:t>1</w:t>
             </w:r>
           </w:p>
@@ -37773,7 +36446,6 @@
           <w:color w:val="auto"/>
           <w:sz w:val="24"/>
           <w:szCs w:val="24"/>
-          <w:lang w:bidi="ar-SA"/>
         </w:rPr>
         <w:drawing>
           <wp:anchor distT="0" distB="0" distL="114300" distR="114300" simplePos="0" relativeHeight="251674624" behindDoc="0" locked="0" layoutInCell="1" allowOverlap="1" wp14:anchorId="33CF408F" wp14:editId="32AC902E">
@@ -38768,6 +37440,7 @@
                 <w:sz w:val="24"/>
                 <w:szCs w:val="24"/>
               </w:rPr>
+              <w:lastRenderedPageBreak/>
               <w:t>4</w:t>
             </w:r>
           </w:p>
@@ -39076,7 +37749,6 @@
           <w:noProof/>
           <w:sz w:val="24"/>
           <w:szCs w:val="24"/>
-          <w:lang w:bidi="ar-SA"/>
         </w:rPr>
         <w:drawing>
           <wp:anchor distT="0" distB="0" distL="114300" distR="114300" simplePos="0" relativeHeight="251675648" behindDoc="0" locked="0" layoutInCell="1" allowOverlap="1" wp14:anchorId="7951AD58" wp14:editId="478D4D90">
@@ -40270,7 +38942,19 @@
                 <w:sz w:val="24"/>
                 <w:szCs w:val="24"/>
               </w:rPr>
-              <w:t>Method uses to view any page which allow for patient</w:t>
+              <w:t xml:space="preserve">Method uses to view any </w:t>
+            </w:r>
+            <w:r>
+              <w:rPr>
+                <w:rStyle w:val="Heading2Char"/>
+                <w:rFonts w:ascii="Times" w:hAnsi="Times"/>
+                <w:b w:val="0"/>
+                <w:color w:val="auto"/>
+                <w:sz w:val="24"/>
+                <w:szCs w:val="24"/>
+              </w:rPr>
+              <w:lastRenderedPageBreak/>
+              <w:t>page which allow for patient</w:t>
             </w:r>
           </w:p>
         </w:tc>
@@ -40299,6 +38983,7 @@
                 <w:sz w:val="24"/>
                 <w:szCs w:val="24"/>
               </w:rPr>
+              <w:lastRenderedPageBreak/>
               <w:t>-</w:t>
             </w:r>
           </w:p>
@@ -40381,7 +39066,6 @@
           <w:color w:val="auto"/>
           <w:sz w:val="24"/>
           <w:szCs w:val="24"/>
-          <w:lang w:bidi="ar-SA"/>
         </w:rPr>
         <w:drawing>
           <wp:anchor distT="0" distB="0" distL="114300" distR="114300" simplePos="0" relativeHeight="251676672" behindDoc="0" locked="0" layoutInCell="1" allowOverlap="1" wp14:anchorId="449F3BE0" wp14:editId="58810BC3">
@@ -41779,6 +40463,7 @@
           <w:sz w:val="24"/>
           <w:szCs w:val="24"/>
         </w:rPr>
+        <w:lastRenderedPageBreak/>
         <w:t>Method</w:t>
       </w:r>
     </w:p>
@@ -42485,7 +41170,6 @@
           <w:color w:val="auto"/>
           <w:sz w:val="24"/>
           <w:szCs w:val="24"/>
-          <w:lang w:bidi="ar-SA"/>
         </w:rPr>
         <w:drawing>
           <wp:anchor distT="0" distB="0" distL="114300" distR="114300" simplePos="0" relativeHeight="251677696" behindDoc="0" locked="0" layoutInCell="1" allowOverlap="1" wp14:anchorId="7F36E17D" wp14:editId="55732453">
@@ -43299,7 +41983,7 @@
                 <w:sz w:val="24"/>
                 <w:szCs w:val="24"/>
               </w:rPr>
-              <w:t>dentist makeing</w:t>
+              <w:t xml:space="preserve">dentist </w:t>
             </w:r>
             <w:r>
               <w:rPr>
@@ -43307,6 +41991,15 @@
                 <w:sz w:val="24"/>
                 <w:szCs w:val="24"/>
               </w:rPr>
+              <w:lastRenderedPageBreak/>
+              <w:t>makeing</w:t>
+            </w:r>
+            <w:r>
+              <w:rPr>
+                <w:rFonts w:ascii="Times New Roman" w:hAnsi="Times New Roman" w:cs="Times New Roman"/>
+                <w:sz w:val="24"/>
+                <w:szCs w:val="24"/>
+              </w:rPr>
               <w:t>.</w:t>
             </w:r>
           </w:p>
@@ -43335,6 +42028,7 @@
                 <w:sz w:val="24"/>
                 <w:szCs w:val="24"/>
               </w:rPr>
+              <w:lastRenderedPageBreak/>
               <w:t>-</w:t>
             </w:r>
           </w:p>
@@ -43369,6 +42063,7 @@
                 <w:sz w:val="24"/>
                 <w:szCs w:val="24"/>
               </w:rPr>
+              <w:lastRenderedPageBreak/>
               <w:t>3</w:t>
             </w:r>
           </w:p>
@@ -43827,7 +42522,6 @@
           <w:color w:val="auto"/>
           <w:sz w:val="24"/>
           <w:szCs w:val="24"/>
-          <w:lang w:bidi="ar-SA"/>
         </w:rPr>
         <w:drawing>
           <wp:anchor distT="0" distB="0" distL="114300" distR="114300" simplePos="0" relativeHeight="251678720" behindDoc="0" locked="0" layoutInCell="1" allowOverlap="1" wp14:anchorId="3447241D" wp14:editId="27D65F53">
@@ -44881,6 +43575,7 @@
                 <w:sz w:val="24"/>
                 <w:szCs w:val="24"/>
               </w:rPr>
+              <w:lastRenderedPageBreak/>
               <w:t>4</w:t>
             </w:r>
           </w:p>
@@ -45140,7 +43835,7 @@
 </file>
 
 <file path=word/endnotes.xml><?xml version="1.0" encoding="utf-8"?>
-<w:endnotes xmlns:wpc="http://schemas.microsoft.com/office/word/2010/wordprocessingCanvas" xmlns:mo="http://schemas.microsoft.com/office/mac/office/2008/main" xmlns:mc="http://schemas.openxmlformats.org/markup-compatibility/2006" xmlns:mv="urn:schemas-microsoft-com:mac:vml" xmlns:o="urn:schemas-microsoft-com:office:office" xmlns:r="http://schemas.openxmlformats.org/officeDocument/2006/relationships" xmlns:m="http://schemas.openxmlformats.org/officeDocument/2006/math" xmlns:v="urn:schemas-microsoft-com:vml" xmlns:wp14="http://schemas.microsoft.com/office/word/2010/wordprocessingDrawing" xmlns:wp="http://schemas.openxmlformats.org/drawingml/2006/wordprocessingDrawing" xmlns:w10="urn:schemas-microsoft-com:office:word" xmlns:w="http://schemas.openxmlformats.org/wordprocessingml/2006/main" xmlns:w14="http://schemas.microsoft.com/office/word/2010/wordml" xmlns:wpg="http://schemas.microsoft.com/office/word/2010/wordprocessingGroup" xmlns:wpi="http://schemas.microsoft.com/office/word/2010/wordprocessingInk" xmlns:wne="http://schemas.microsoft.com/office/word/2006/wordml" xmlns:wps="http://schemas.microsoft.com/office/word/2010/wordprocessingShape" mc:Ignorable="w14 wp14">
+<w:endnotes xmlns:wpc="http://schemas.microsoft.com/office/word/2010/wordprocessingCanvas" xmlns:mc="http://schemas.openxmlformats.org/markup-compatibility/2006" xmlns:o="urn:schemas-microsoft-com:office:office" xmlns:r="http://schemas.openxmlformats.org/officeDocument/2006/relationships" xmlns:m="http://schemas.openxmlformats.org/officeDocument/2006/math" xmlns:v="urn:schemas-microsoft-com:vml" xmlns:wp14="http://schemas.microsoft.com/office/word/2010/wordprocessingDrawing" xmlns:wp="http://schemas.openxmlformats.org/drawingml/2006/wordprocessingDrawing" xmlns:w10="urn:schemas-microsoft-com:office:word" xmlns:w="http://schemas.openxmlformats.org/wordprocessingml/2006/main" xmlns:w14="http://schemas.microsoft.com/office/word/2010/wordml" xmlns:wpg="http://schemas.microsoft.com/office/word/2010/wordprocessingGroup" xmlns:wpi="http://schemas.microsoft.com/office/word/2010/wordprocessingInk" xmlns:wne="http://schemas.microsoft.com/office/word/2006/wordml" xmlns:wps="http://schemas.microsoft.com/office/word/2010/wordprocessingShape" mc:Ignorable="w14 wp14">
   <w:endnote w:type="separator" w:id="-1">
     <w:p>
       <w:pPr>
@@ -45165,7 +43860,7 @@
 </file>
 
 <file path=word/footer1.xml><?xml version="1.0" encoding="utf-8"?>
-<w:ftr xmlns:wpc="http://schemas.microsoft.com/office/word/2010/wordprocessingCanvas" xmlns:mo="http://schemas.microsoft.com/office/mac/office/2008/main" xmlns:mc="http://schemas.openxmlformats.org/markup-compatibility/2006" xmlns:mv="urn:schemas-microsoft-com:mac:vml" xmlns:o="urn:schemas-microsoft-com:office:office" xmlns:r="http://schemas.openxmlformats.org/officeDocument/2006/relationships" xmlns:m="http://schemas.openxmlformats.org/officeDocument/2006/math" xmlns:v="urn:schemas-microsoft-com:vml" xmlns:wp14="http://schemas.microsoft.com/office/word/2010/wordprocessingDrawing" xmlns:wp="http://schemas.openxmlformats.org/drawingml/2006/wordprocessingDrawing" xmlns:w10="urn:schemas-microsoft-com:office:word" xmlns:w="http://schemas.openxmlformats.org/wordprocessingml/2006/main" xmlns:w14="http://schemas.microsoft.com/office/word/2010/wordml" xmlns:wpg="http://schemas.microsoft.com/office/word/2010/wordprocessingGroup" xmlns:wpi="http://schemas.microsoft.com/office/word/2010/wordprocessingInk" xmlns:wne="http://schemas.microsoft.com/office/word/2006/wordml" xmlns:wps="http://schemas.microsoft.com/office/word/2010/wordprocessingShape" mc:Ignorable="w14 wp14">
+<w:ftr xmlns:wpc="http://schemas.microsoft.com/office/word/2010/wordprocessingCanvas" xmlns:mc="http://schemas.openxmlformats.org/markup-compatibility/2006" xmlns:o="urn:schemas-microsoft-com:office:office" xmlns:r="http://schemas.openxmlformats.org/officeDocument/2006/relationships" xmlns:m="http://schemas.openxmlformats.org/officeDocument/2006/math" xmlns:v="urn:schemas-microsoft-com:vml" xmlns:wp14="http://schemas.microsoft.com/office/word/2010/wordprocessingDrawing" xmlns:wp="http://schemas.openxmlformats.org/drawingml/2006/wordprocessingDrawing" xmlns:w10="urn:schemas-microsoft-com:office:word" xmlns:w="http://schemas.openxmlformats.org/wordprocessingml/2006/main" xmlns:w14="http://schemas.microsoft.com/office/word/2010/wordml" xmlns:wpg="http://schemas.microsoft.com/office/word/2010/wordprocessingGroup" xmlns:wpi="http://schemas.microsoft.com/office/word/2010/wordprocessingInk" xmlns:wne="http://schemas.microsoft.com/office/word/2006/wordml" xmlns:wps="http://schemas.microsoft.com/office/word/2010/wordprocessingShape" mc:Ignorable="w14 wp14">
   <w:p>
     <w:pPr>
       <w:pStyle w:val="Footer"/>
@@ -45420,7 +44115,7 @@
               <w:sz w:val="14"/>
               <w:szCs w:val="14"/>
             </w:rPr>
-            <w:t>1</w:t>
+            <w:t>8</w:t>
           </w:r>
           <w:r>
             <w:rPr>
@@ -45597,7 +44292,7 @@
 </file>
 
 <file path=word/footnotes.xml><?xml version="1.0" encoding="utf-8"?>
-<w:footnotes xmlns:wpc="http://schemas.microsoft.com/office/word/2010/wordprocessingCanvas" xmlns:mo="http://schemas.microsoft.com/office/mac/office/2008/main" xmlns:mc="http://schemas.openxmlformats.org/markup-compatibility/2006" xmlns:mv="urn:schemas-microsoft-com:mac:vml" xmlns:o="urn:schemas-microsoft-com:office:office" xmlns:r="http://schemas.openxmlformats.org/officeDocument/2006/relationships" xmlns:m="http://schemas.openxmlformats.org/officeDocument/2006/math" xmlns:v="urn:schemas-microsoft-com:vml" xmlns:wp14="http://schemas.microsoft.com/office/word/2010/wordprocessingDrawing" xmlns:wp="http://schemas.openxmlformats.org/drawingml/2006/wordprocessingDrawing" xmlns:w10="urn:schemas-microsoft-com:office:word" xmlns:w="http://schemas.openxmlformats.org/wordprocessingml/2006/main" xmlns:w14="http://schemas.microsoft.com/office/word/2010/wordml" xmlns:wpg="http://schemas.microsoft.com/office/word/2010/wordprocessingGroup" xmlns:wpi="http://schemas.microsoft.com/office/word/2010/wordprocessingInk" xmlns:wne="http://schemas.microsoft.com/office/word/2006/wordml" xmlns:wps="http://schemas.microsoft.com/office/word/2010/wordprocessingShape" mc:Ignorable="w14 wp14">
+<w:footnotes xmlns:wpc="http://schemas.microsoft.com/office/word/2010/wordprocessingCanvas" xmlns:mc="http://schemas.openxmlformats.org/markup-compatibility/2006" xmlns:o="urn:schemas-microsoft-com:office:office" xmlns:r="http://schemas.openxmlformats.org/officeDocument/2006/relationships" xmlns:m="http://schemas.openxmlformats.org/officeDocument/2006/math" xmlns:v="urn:schemas-microsoft-com:vml" xmlns:wp14="http://schemas.microsoft.com/office/word/2010/wordprocessingDrawing" xmlns:wp="http://schemas.openxmlformats.org/drawingml/2006/wordprocessingDrawing" xmlns:w10="urn:schemas-microsoft-com:office:word" xmlns:w="http://schemas.openxmlformats.org/wordprocessingml/2006/main" xmlns:w14="http://schemas.microsoft.com/office/word/2010/wordml" xmlns:wpg="http://schemas.microsoft.com/office/word/2010/wordprocessingGroup" xmlns:wpi="http://schemas.microsoft.com/office/word/2010/wordprocessingInk" xmlns:wne="http://schemas.microsoft.com/office/word/2006/wordml" xmlns:wps="http://schemas.microsoft.com/office/word/2010/wordprocessingShape" mc:Ignorable="w14 wp14">
   <w:footnote w:type="separator" w:id="-1">
     <w:p>
       <w:pPr>
@@ -45622,7 +44317,7 @@
 </file>
 
 <file path=word/numbering.xml><?xml version="1.0" encoding="utf-8"?>
-<w:numbering xmlns:wpc="http://schemas.microsoft.com/office/word/2010/wordprocessingCanvas" xmlns:mo="http://schemas.microsoft.com/office/mac/office/2008/main" xmlns:mc="http://schemas.openxmlformats.org/markup-compatibility/2006" xmlns:mv="urn:schemas-microsoft-com:mac:vml" xmlns:o="urn:schemas-microsoft-com:office:office" xmlns:r="http://schemas.openxmlformats.org/officeDocument/2006/relationships" xmlns:m="http://schemas.openxmlformats.org/officeDocument/2006/math" xmlns:v="urn:schemas-microsoft-com:vml" xmlns:wp14="http://schemas.microsoft.com/office/word/2010/wordprocessingDrawing" xmlns:wp="http://schemas.openxmlformats.org/drawingml/2006/wordprocessingDrawing" xmlns:w10="urn:schemas-microsoft-com:office:word" xmlns:w="http://schemas.openxmlformats.org/wordprocessingml/2006/main" xmlns:w14="http://schemas.microsoft.com/office/word/2010/wordml" xmlns:wpg="http://schemas.microsoft.com/office/word/2010/wordprocessingGroup" xmlns:wpi="http://schemas.microsoft.com/office/word/2010/wordprocessingInk" xmlns:wne="http://schemas.microsoft.com/office/word/2006/wordml" xmlns:wps="http://schemas.microsoft.com/office/word/2010/wordprocessingShape" mc:Ignorable="w14 wp14">
+<w:numbering xmlns:wpc="http://schemas.microsoft.com/office/word/2010/wordprocessingCanvas" xmlns:mc="http://schemas.openxmlformats.org/markup-compatibility/2006" xmlns:o="urn:schemas-microsoft-com:office:office" xmlns:r="http://schemas.openxmlformats.org/officeDocument/2006/relationships" xmlns:m="http://schemas.openxmlformats.org/officeDocument/2006/math" xmlns:v="urn:schemas-microsoft-com:vml" xmlns:wp14="http://schemas.microsoft.com/office/word/2010/wordprocessingDrawing" xmlns:wp="http://schemas.openxmlformats.org/drawingml/2006/wordprocessingDrawing" xmlns:w10="urn:schemas-microsoft-com:office:word" xmlns:w="http://schemas.openxmlformats.org/wordprocessingml/2006/main" xmlns:w14="http://schemas.microsoft.com/office/word/2010/wordml" xmlns:wpg="http://schemas.microsoft.com/office/word/2010/wordprocessingGroup" xmlns:wpi="http://schemas.microsoft.com/office/word/2010/wordprocessingInk" xmlns:wne="http://schemas.microsoft.com/office/word/2006/wordml" xmlns:wps="http://schemas.microsoft.com/office/word/2010/wordprocessingShape" mc:Ignorable="w14 wp14">
   <w:abstractNum w:abstractNumId="0">
     <w:nsid w:val="00000001"/>
     <w:multiLevelType w:val="hybridMultilevel"/>
@@ -47369,9 +46064,9 @@
   </w:abstractNum>
   <w:abstractNum w:abstractNumId="17">
     <w:nsid w:val="5387274A"/>
-    <w:multiLevelType w:val="hybridMultilevel"/>
-    <w:tmpl w:val="6A9EA04C"/>
-    <w:lvl w:ilvl="0" w:tplc="0409000F">
+    <w:multiLevelType w:val="multilevel"/>
+    <w:tmpl w:val="88E2E7FC"/>
+    <w:lvl w:ilvl="0">
       <w:start w:val="1"/>
       <w:numFmt w:val="decimal"/>
       <w:lvlText w:val="%1."/>
@@ -47383,77 +46078,125 @@
         <w:rFonts w:hint="default"/>
       </w:rPr>
     </w:lvl>
-    <w:lvl w:ilvl="1" w:tplc="04090019" w:tentative="1">
-      <w:start w:val="1"/>
-      <w:numFmt w:val="lowerLetter"/>
-      <w:lvlText w:val="%2."/>
+    <w:lvl w:ilvl="1">
+      <w:start w:val="3"/>
+      <w:numFmt w:val="decimal"/>
+      <w:isLgl/>
+      <w:lvlText w:val="%1.%2"/>
       <w:lvlJc w:val="left"/>
       <w:pPr>
-        <w:ind w:left="1440" w:hanging="360"/>
-      </w:pPr>
+        <w:ind w:left="1140" w:hanging="420"/>
+      </w:pPr>
+      <w:rPr>
+        <w:rFonts w:ascii="Times" w:eastAsiaTheme="majorEastAsia" w:hAnsi="Times" w:cstheme="majorBidi" w:hint="default"/>
+        <w:b/>
+        <w:sz w:val="28"/>
+      </w:rPr>
     </w:lvl>
-    <w:lvl w:ilvl="2" w:tplc="0409001B" w:tentative="1">
-      <w:start w:val="1"/>
-      <w:numFmt w:val="lowerRoman"/>
-      <w:lvlText w:val="%3."/>
-      <w:lvlJc w:val="right"/>
-      <w:pPr>
-        <w:ind w:left="2160" w:hanging="180"/>
-      </w:pPr>
-    </w:lvl>
-    <w:lvl w:ilvl="3" w:tplc="0409000F" w:tentative="1">
+    <w:lvl w:ilvl="2">
       <w:start w:val="1"/>
       <w:numFmt w:val="decimal"/>
-      <w:lvlText w:val="%4."/>
+      <w:isLgl/>
+      <w:lvlText w:val="%1.%2.%3"/>
       <w:lvlJc w:val="left"/>
       <w:pPr>
-        <w:ind w:left="2880" w:hanging="360"/>
-      </w:pPr>
+        <w:ind w:left="1800" w:hanging="720"/>
+      </w:pPr>
+      <w:rPr>
+        <w:rFonts w:ascii="Times" w:eastAsiaTheme="majorEastAsia" w:hAnsi="Times" w:cstheme="majorBidi" w:hint="default"/>
+        <w:b/>
+        <w:sz w:val="28"/>
+      </w:rPr>
     </w:lvl>
-    <w:lvl w:ilvl="4" w:tplc="04090019" w:tentative="1">
-      <w:start w:val="1"/>
-      <w:numFmt w:val="lowerLetter"/>
-      <w:lvlText w:val="%5."/>
-      <w:lvlJc w:val="left"/>
-      <w:pPr>
-        <w:ind w:left="3600" w:hanging="360"/>
-      </w:pPr>
-    </w:lvl>
-    <w:lvl w:ilvl="5" w:tplc="0409001B" w:tentative="1">
-      <w:start w:val="1"/>
-      <w:numFmt w:val="lowerRoman"/>
-      <w:lvlText w:val="%6."/>
-      <w:lvlJc w:val="right"/>
-      <w:pPr>
-        <w:ind w:left="4320" w:hanging="180"/>
-      </w:pPr>
-    </w:lvl>
-    <w:lvl w:ilvl="6" w:tplc="0409000F" w:tentative="1">
+    <w:lvl w:ilvl="3">
       <w:start w:val="1"/>
       <w:numFmt w:val="decimal"/>
-      <w:lvlText w:val="%7."/>
+      <w:isLgl/>
+      <w:lvlText w:val="%1.%2.%3.%4"/>
       <w:lvlJc w:val="left"/>
       <w:pPr>
-        <w:ind w:left="5040" w:hanging="360"/>
-      </w:pPr>
+        <w:ind w:left="2160" w:hanging="720"/>
+      </w:pPr>
+      <w:rPr>
+        <w:rFonts w:ascii="Times" w:eastAsiaTheme="majorEastAsia" w:hAnsi="Times" w:cstheme="majorBidi" w:hint="default"/>
+        <w:b/>
+        <w:sz w:val="28"/>
+      </w:rPr>
     </w:lvl>
-    <w:lvl w:ilvl="7" w:tplc="04090019" w:tentative="1">
+    <w:lvl w:ilvl="4">
       <w:start w:val="1"/>
-      <w:numFmt w:val="lowerLetter"/>
-      <w:lvlText w:val="%8."/>
+      <w:numFmt w:val="decimal"/>
+      <w:isLgl/>
+      <w:lvlText w:val="%1.%2.%3.%4.%5"/>
       <w:lvlJc w:val="left"/>
       <w:pPr>
-        <w:ind w:left="5760" w:hanging="360"/>
-      </w:pPr>
+        <w:ind w:left="2880" w:hanging="1080"/>
+      </w:pPr>
+      <w:rPr>
+        <w:rFonts w:ascii="Times" w:eastAsiaTheme="majorEastAsia" w:hAnsi="Times" w:cstheme="majorBidi" w:hint="default"/>
+        <w:b/>
+        <w:sz w:val="28"/>
+      </w:rPr>
     </w:lvl>
-    <w:lvl w:ilvl="8" w:tplc="0409001B" w:tentative="1">
+    <w:lvl w:ilvl="5">
       <w:start w:val="1"/>
-      <w:numFmt w:val="lowerRoman"/>
-      <w:lvlText w:val="%9."/>
-      <w:lvlJc w:val="right"/>
-      <w:pPr>
-        <w:ind w:left="6480" w:hanging="180"/>
-      </w:pPr>
+      <w:numFmt w:val="decimal"/>
+      <w:isLgl/>
+      <w:lvlText w:val="%1.%2.%3.%4.%5.%6"/>
+      <w:lvlJc w:val="left"/>
+      <w:pPr>
+        <w:ind w:left="3240" w:hanging="1080"/>
+      </w:pPr>
+      <w:rPr>
+        <w:rFonts w:ascii="Times" w:eastAsiaTheme="majorEastAsia" w:hAnsi="Times" w:cstheme="majorBidi" w:hint="default"/>
+        <w:b/>
+        <w:sz w:val="28"/>
+      </w:rPr>
+    </w:lvl>
+    <w:lvl w:ilvl="6">
+      <w:start w:val="1"/>
+      <w:numFmt w:val="decimal"/>
+      <w:isLgl/>
+      <w:lvlText w:val="%1.%2.%3.%4.%5.%6.%7"/>
+      <w:lvlJc w:val="left"/>
+      <w:pPr>
+        <w:ind w:left="3960" w:hanging="1440"/>
+      </w:pPr>
+      <w:rPr>
+        <w:rFonts w:ascii="Times" w:eastAsiaTheme="majorEastAsia" w:hAnsi="Times" w:cstheme="majorBidi" w:hint="default"/>
+        <w:b/>
+        <w:sz w:val="28"/>
+      </w:rPr>
+    </w:lvl>
+    <w:lvl w:ilvl="7">
+      <w:start w:val="1"/>
+      <w:numFmt w:val="decimal"/>
+      <w:isLgl/>
+      <w:lvlText w:val="%1.%2.%3.%4.%5.%6.%7.%8"/>
+      <w:lvlJc w:val="left"/>
+      <w:pPr>
+        <w:ind w:left="4320" w:hanging="1440"/>
+      </w:pPr>
+      <w:rPr>
+        <w:rFonts w:ascii="Times" w:eastAsiaTheme="majorEastAsia" w:hAnsi="Times" w:cstheme="majorBidi" w:hint="default"/>
+        <w:b/>
+        <w:sz w:val="28"/>
+      </w:rPr>
+    </w:lvl>
+    <w:lvl w:ilvl="8">
+      <w:start w:val="1"/>
+      <w:numFmt w:val="decimal"/>
+      <w:isLgl/>
+      <w:lvlText w:val="%1.%2.%3.%4.%5.%6.%7.%8.%9"/>
+      <w:lvlJc w:val="left"/>
+      <w:pPr>
+        <w:ind w:left="5040" w:hanging="1800"/>
+      </w:pPr>
+      <w:rPr>
+        <w:rFonts w:ascii="Times" w:eastAsiaTheme="majorEastAsia" w:hAnsi="Times" w:cstheme="majorBidi" w:hint="default"/>
+        <w:b/>
+        <w:sz w:val="28"/>
+      </w:rPr>
     </w:lvl>
   </w:abstractNum>
   <w:abstractNum w:abstractNumId="18">
@@ -48574,7 +47317,7 @@
       </w:pPr>
     </w:pPrDefault>
   </w:docDefaults>
-  <w:latentStyles w:defLockedState="0" w:defUIPriority="99" w:defSemiHidden="1" w:defUnhideWhenUsed="1" w:defQFormat="0" w:count="276">
+  <w:latentStyles w:defLockedState="0" w:defUIPriority="99" w:defSemiHidden="1" w:defUnhideWhenUsed="1" w:defQFormat="0" w:count="267">
     <w:lsdException w:name="Normal" w:semiHidden="0" w:uiPriority="0" w:unhideWhenUsed="0" w:qFormat="1"/>
     <w:lsdException w:name="heading 1" w:semiHidden="0" w:uiPriority="9" w:unhideWhenUsed="0" w:qFormat="1"/>
     <w:lsdException w:name="heading 2" w:uiPriority="9" w:qFormat="1"/>
@@ -49255,7 +47998,7 @@
 </file>
 
 <file path=word/stylesWithEffects.xml><?xml version="1.0" encoding="utf-8"?>
-<w:styles xmlns:wpc="http://schemas.microsoft.com/office/word/2010/wordprocessingCanvas" xmlns:mo="http://schemas.microsoft.com/office/mac/office/2008/main" xmlns:mc="http://schemas.openxmlformats.org/markup-compatibility/2006" xmlns:mv="urn:schemas-microsoft-com:mac:vml" xmlns:o="urn:schemas-microsoft-com:office:office" xmlns:r="http://schemas.openxmlformats.org/officeDocument/2006/relationships" xmlns:m="http://schemas.openxmlformats.org/officeDocument/2006/math" xmlns:v="urn:schemas-microsoft-com:vml" xmlns:wp14="http://schemas.microsoft.com/office/word/2010/wordprocessingDrawing" xmlns:wp="http://schemas.openxmlformats.org/drawingml/2006/wordprocessingDrawing" xmlns:w10="urn:schemas-microsoft-com:office:word" xmlns:w="http://schemas.openxmlformats.org/wordprocessingml/2006/main" xmlns:w14="http://schemas.microsoft.com/office/word/2010/wordml" xmlns:wpg="http://schemas.microsoft.com/office/word/2010/wordprocessingGroup" xmlns:wpi="http://schemas.microsoft.com/office/word/2010/wordprocessingInk" xmlns:wne="http://schemas.microsoft.com/office/word/2006/wordml" xmlns:wps="http://schemas.microsoft.com/office/word/2010/wordprocessingShape" mc:Ignorable="w14 wp14">
+<w:styles xmlns:wpc="http://schemas.microsoft.com/office/word/2010/wordprocessingCanvas" xmlns:mc="http://schemas.openxmlformats.org/markup-compatibility/2006" xmlns:o="urn:schemas-microsoft-com:office:office" xmlns:r="http://schemas.openxmlformats.org/officeDocument/2006/relationships" xmlns:m="http://schemas.openxmlformats.org/officeDocument/2006/math" xmlns:v="urn:schemas-microsoft-com:vml" xmlns:wp14="http://schemas.microsoft.com/office/word/2010/wordprocessingDrawing" xmlns:wp="http://schemas.openxmlformats.org/drawingml/2006/wordprocessingDrawing" xmlns:w10="urn:schemas-microsoft-com:office:word" xmlns:w="http://schemas.openxmlformats.org/wordprocessingml/2006/main" xmlns:w14="http://schemas.microsoft.com/office/word/2010/wordml" xmlns:wpg="http://schemas.microsoft.com/office/word/2010/wordprocessingGroup" xmlns:wpi="http://schemas.microsoft.com/office/word/2010/wordprocessingInk" xmlns:wne="http://schemas.microsoft.com/office/word/2006/wordml" xmlns:wps="http://schemas.microsoft.com/office/word/2010/wordprocessingShape" mc:Ignorable="w14 wp14">
   <w:docDefaults>
     <w:rPrDefault>
       <w:rPr>
@@ -49271,7 +48014,7 @@
       </w:pPr>
     </w:pPrDefault>
   </w:docDefaults>
-  <w:latentStyles w:defLockedState="0" w:defUIPriority="99" w:defSemiHidden="1" w:defUnhideWhenUsed="1" w:defQFormat="0" w:count="276">
+  <w:latentStyles w:defLockedState="0" w:defUIPriority="99" w:defSemiHidden="1" w:defUnhideWhenUsed="1" w:defQFormat="0" w:count="267">
     <w:lsdException w:name="Normal" w:semiHidden="0" w:uiPriority="0" w:unhideWhenUsed="0" w:qFormat="1"/>
     <w:lsdException w:name="heading 1" w:semiHidden="0" w:uiPriority="9" w:unhideWhenUsed="0" w:qFormat="1"/>
     <w:lsdException w:name="heading 2" w:uiPriority="9" w:qFormat="1"/>
@@ -50239,7 +48982,7 @@
 </file>
 
 <file path=customXml/itemProps1.xml><?xml version="1.0" encoding="utf-8"?>
-<ds:datastoreItem xmlns:ds="http://schemas.openxmlformats.org/officeDocument/2006/customXml" ds:itemID="{F5F6EA1D-0CA8-1645-9337-BA340957CC26}">
+<ds:datastoreItem xmlns:ds="http://schemas.openxmlformats.org/officeDocument/2006/customXml" ds:itemID="{2FF105B3-66C6-4BF8-928A-C7DD3D5BF265}">
   <ds:schemaRefs>
     <ds:schemaRef ds:uri="http://schemas.openxmlformats.org/officeDocument/2006/bibliography"/>
   </ds:schemaRefs>

</xml_diff>